<commit_message>
Added cover page and contents
</commit_message>
<xml_diff>
--- a/NLP Project Final Report.docx
+++ b/NLP Project Final Report.docx
@@ -12,66 +12,462 @@
           <w:szCs w:val="40"/>
         </w:rPr>
       </w:pPr>
-      <w:r>
-        <w:rPr>
-          <w:b/>
-          <w:bCs/>
-          <w:color w:val="000000" w:themeColor="text1"/>
-          <w:sz w:val="32"/>
-          <w:szCs w:val="40"/>
-        </w:rPr>
-        <w:t>Product Recommender System Using NLP &amp; Deep Learning</w:t>
-      </w:r>
-    </w:p>
-    <w:p>
-      <w:pPr>
-        <w:rPr>
-          <w:bCs/>
-          <w:color w:val="000000" w:themeColor="text1"/>
-        </w:rPr>
-      </w:pPr>
-      <w:r>
-        <w:rPr>
-          <w:bCs/>
-          <w:color w:val="000000" w:themeColor="text1"/>
-        </w:rPr>
-        <w:t>DSCI-590: Introduction to NLP for Data Science</w:t>
-      </w:r>
-      <w:r>
-        <w:rPr>
-          <w:bCs/>
-          <w:color w:val="000000" w:themeColor="text1"/>
-        </w:rPr>
-        <w:t xml:space="preserve">; Fall 2025; Taught by </w:t>
-      </w:r>
-      <w:r>
-        <w:rPr>
-          <w:bCs/>
-          <w:color w:val="000000" w:themeColor="text1"/>
-        </w:rPr>
-        <w:t>Professor Olga Scrivner</w:t>
-      </w:r>
-    </w:p>
-    <w:p>
-      <w:pPr>
-        <w:rPr>
-          <w:bCs/>
-          <w:color w:val="000000" w:themeColor="text1"/>
-        </w:rPr>
-      </w:pPr>
-      <w:r>
-        <w:rPr>
-          <w:bCs/>
-          <w:color w:val="000000" w:themeColor="text1"/>
-        </w:rPr>
-        <w:t xml:space="preserve">Team Members: </w:t>
-      </w:r>
-      <w:r>
-        <w:rPr>
-          <w:bCs/>
-          <w:color w:val="000000" w:themeColor="text1"/>
-        </w:rPr>
-        <w:t>Owen Randolph, Laine Close, Marcos Fernandez</w:t>
+    </w:p>
+    <w:p>
+      <w:pPr>
+        <w:spacing w:line="256" w:lineRule="auto"/>
+        <w:jc w:val="center"/>
+        <w:rPr>
+          <w:rFonts w:ascii="Aptos" w:eastAsia="Aptos" w:hAnsi="Aptos" w:cs="Cordia New"/>
+        </w:rPr>
+      </w:pPr>
+      <w:r>
+        <w:rPr>
+          <w:rFonts w:ascii="Aptos" w:eastAsia="Aptos" w:hAnsi="Aptos" w:cs="Cordia New"/>
+          <w:noProof/>
+        </w:rPr>
+        <w:drawing>
+          <wp:inline distT="0" distB="0" distL="0" distR="0" wp14:anchorId="05B2AB64" wp14:editId="3265BDB9">
+            <wp:extent cx="2819400" cy="685800"/>
+            <wp:effectExtent l="0" t="0" r="0" b="0"/>
+            <wp:docPr id="5" name="Picture 2" descr="A close-up of a logo&#10;&#10;AI-generated content may be incorrect."/>
+            <wp:cNvGraphicFramePr>
+              <a:graphicFrameLocks xmlns:a="http://schemas.openxmlformats.org/drawingml/2006/main" noChangeAspect="1"/>
+            </wp:cNvGraphicFramePr>
+            <a:graphic xmlns:a="http://schemas.openxmlformats.org/drawingml/2006/main">
+              <a:graphicData uri="http://schemas.openxmlformats.org/drawingml/2006/picture">
+                <pic:pic xmlns:pic="http://schemas.openxmlformats.org/drawingml/2006/picture">
+                  <pic:nvPicPr>
+                    <pic:cNvPr id="0" name="Picture 2" descr="A close-up of a logo&#10;&#10;AI-generated content may be incorrect."/>
+                    <pic:cNvPicPr>
+                      <a:picLocks noChangeAspect="1" noChangeArrowheads="1"/>
+                    </pic:cNvPicPr>
+                  </pic:nvPicPr>
+                  <pic:blipFill>
+                    <a:blip r:embed="rId8">
+                      <a:extLst>
+                        <a:ext uri="{28A0092B-C50C-407E-A947-70E740481C1C}">
+                          <a14:useLocalDpi xmlns:a14="http://schemas.microsoft.com/office/drawing/2010/main" val="0"/>
+                        </a:ext>
+                      </a:extLst>
+                    </a:blip>
+                    <a:srcRect/>
+                    <a:stretch>
+                      <a:fillRect/>
+                    </a:stretch>
+                  </pic:blipFill>
+                  <pic:spPr bwMode="auto">
+                    <a:xfrm>
+                      <a:off x="0" y="0"/>
+                      <a:ext cx="2819400" cy="685800"/>
+                    </a:xfrm>
+                    <a:prstGeom prst="rect">
+                      <a:avLst/>
+                    </a:prstGeom>
+                    <a:noFill/>
+                    <a:ln>
+                      <a:noFill/>
+                    </a:ln>
+                  </pic:spPr>
+                </pic:pic>
+              </a:graphicData>
+            </a:graphic>
+          </wp:inline>
+        </w:drawing>
+      </w:r>
+    </w:p>
+    <w:p>
+      <w:pPr>
+        <w:spacing w:line="256" w:lineRule="auto"/>
+        <w:jc w:val="center"/>
+        <w:rPr>
+          <w:rFonts w:ascii="Aptos" w:eastAsia="Aptos" w:hAnsi="Aptos" w:cs="Cordia New"/>
+        </w:rPr>
+      </w:pPr>
+      <w:r>
+        <w:rPr>
+          <w:rFonts w:ascii="Aptos" w:eastAsia="Aptos" w:hAnsi="Aptos" w:cs="Cordia New"/>
+        </w:rPr>
+        <w:br/>
+      </w:r>
+    </w:p>
+    <w:p>
+      <w:pPr>
+        <w:spacing w:line="256" w:lineRule="auto"/>
+        <w:jc w:val="center"/>
+        <w:rPr>
+          <w:rFonts w:ascii="Aptos" w:eastAsia="Aptos" w:hAnsi="Aptos" w:cs="Cordia New"/>
+        </w:rPr>
+      </w:pPr>
+    </w:p>
+    <w:p>
+      <w:pPr>
+        <w:spacing w:line="256" w:lineRule="auto"/>
+        <w:jc w:val="center"/>
+        <w:rPr>
+          <w:rFonts w:ascii="Aptos" w:eastAsia="Aptos" w:hAnsi="Aptos" w:cs="Cordia New"/>
+        </w:rPr>
+      </w:pPr>
+      <w:r>
+        <w:rPr>
+          <w:rFonts w:ascii="Aptos" w:eastAsia="Aptos" w:hAnsi="Aptos" w:cs="Cordia New"/>
+        </w:rPr>
+        <w:br/>
+      </w:r>
+      <w:r>
+        <w:rPr>
+          <w:rFonts w:ascii="Aptos" w:eastAsia="Aptos" w:hAnsi="Aptos" w:cs="Cordia New"/>
+        </w:rPr>
+        <w:br/>
+      </w:r>
+    </w:p>
+    <w:p>
+      <w:pPr>
+        <w:spacing w:after="80" w:line="240" w:lineRule="auto"/>
+        <w:contextualSpacing/>
+        <w:jc w:val="center"/>
+        <w:rPr>
+          <w:rFonts w:ascii="Aptos Display" w:eastAsia="Times New Roman" w:hAnsi="Aptos Display" w:cs="Angsana New"/>
+          <w:b/>
+          <w:bCs/>
+          <w:spacing w:val="-10"/>
+          <w:kern w:val="28"/>
+          <w:sz w:val="56"/>
+          <w:szCs w:val="71"/>
+        </w:rPr>
+      </w:pPr>
+      <w:r>
+        <w:rPr>
+          <w:rFonts w:ascii="Aptos Display" w:eastAsia="Times New Roman" w:hAnsi="Aptos Display" w:cs="Angsana New"/>
+          <w:b/>
+          <w:bCs/>
+          <w:spacing w:val="-10"/>
+          <w:kern w:val="28"/>
+          <w:sz w:val="56"/>
+          <w:szCs w:val="71"/>
+        </w:rPr>
+        <w:t>Product Recommender System</w:t>
+      </w:r>
+    </w:p>
+    <w:p>
+      <w:pPr>
+        <w:spacing w:after="80" w:line="240" w:lineRule="auto"/>
+        <w:contextualSpacing/>
+        <w:jc w:val="center"/>
+        <w:rPr>
+          <w:rFonts w:ascii="Aptos Display" w:eastAsia="Times New Roman" w:hAnsi="Aptos Display" w:cs="Angsana New"/>
+          <w:b/>
+          <w:bCs/>
+          <w:spacing w:val="-10"/>
+          <w:kern w:val="28"/>
+          <w:sz w:val="56"/>
+          <w:szCs w:val="71"/>
+        </w:rPr>
+      </w:pPr>
+      <w:r>
+        <w:rPr>
+          <w:rFonts w:ascii="Aptos Display" w:eastAsia="Times New Roman" w:hAnsi="Aptos Display" w:cs="Angsana New"/>
+          <w:b/>
+          <w:bCs/>
+          <w:spacing w:val="-10"/>
+          <w:kern w:val="28"/>
+          <w:sz w:val="56"/>
+          <w:szCs w:val="71"/>
+        </w:rPr>
+        <w:t>Using NLP</w:t>
+      </w:r>
+      <w:r>
+        <w:rPr>
+          <w:rFonts w:ascii="Aptos Display" w:eastAsia="Times New Roman" w:hAnsi="Aptos Display" w:cs="Angsana New"/>
+          <w:b/>
+          <w:bCs/>
+          <w:spacing w:val="-10"/>
+          <w:kern w:val="28"/>
+          <w:sz w:val="56"/>
+          <w:szCs w:val="71"/>
+        </w:rPr>
+        <w:t xml:space="preserve"> </w:t>
+      </w:r>
+      <w:r>
+        <w:rPr>
+          <w:rFonts w:ascii="Aptos Display" w:eastAsia="Times New Roman" w:hAnsi="Aptos Display" w:cs="Angsana New"/>
+          <w:b/>
+          <w:bCs/>
+          <w:spacing w:val="-10"/>
+          <w:kern w:val="28"/>
+          <w:sz w:val="56"/>
+          <w:szCs w:val="71"/>
+        </w:rPr>
+        <w:t>&amp; Deep Learning</w:t>
+      </w:r>
+    </w:p>
+    <w:p>
+      <w:pPr>
+        <w:spacing w:line="256" w:lineRule="auto"/>
+        <w:jc w:val="center"/>
+        <w:rPr>
+          <w:rFonts w:ascii="Aptos" w:eastAsia="Times New Roman" w:hAnsi="Aptos" w:cs="Angsana New"/>
+          <w:b/>
+          <w:bCs/>
+          <w:spacing w:val="15"/>
+          <w:sz w:val="40"/>
+          <w:szCs w:val="40"/>
+        </w:rPr>
+      </w:pPr>
+      <w:r>
+        <w:rPr>
+          <w:rFonts w:ascii="Aptos" w:eastAsia="Times New Roman" w:hAnsi="Aptos" w:cs="Angsana New"/>
+          <w:b/>
+          <w:bCs/>
+          <w:spacing w:val="15"/>
+          <w:sz w:val="40"/>
+          <w:szCs w:val="40"/>
+        </w:rPr>
+        <w:t>Final Project Proposal</w:t>
+      </w:r>
+    </w:p>
+    <w:p>
+      <w:pPr>
+        <w:spacing w:line="256" w:lineRule="auto"/>
+        <w:jc w:val="center"/>
+        <w:rPr>
+          <w:rFonts w:ascii="Aptos" w:eastAsia="Aptos" w:hAnsi="Aptos" w:cs="Cordia New"/>
+        </w:rPr>
+      </w:pPr>
+      <w:r>
+        <w:rPr>
+          <w:rFonts w:ascii="Aptos" w:eastAsia="Aptos" w:hAnsi="Aptos" w:cs="Cordia New"/>
+        </w:rPr>
+        <w:br/>
+      </w:r>
+    </w:p>
+    <w:p>
+      <w:pPr>
+        <w:spacing w:line="256" w:lineRule="auto"/>
+        <w:jc w:val="center"/>
+        <w:rPr>
+          <w:rFonts w:ascii="Aptos" w:eastAsia="Aptos" w:hAnsi="Aptos" w:cs="Cordia New"/>
+        </w:rPr>
+      </w:pPr>
+      <w:r>
+        <w:rPr>
+          <w:rFonts w:ascii="Aptos" w:eastAsia="Aptos" w:hAnsi="Aptos" w:cs="Cordia New"/>
+        </w:rPr>
+        <w:br/>
+      </w:r>
+    </w:p>
+    <w:p>
+      <w:pPr>
+        <w:spacing w:line="256" w:lineRule="auto"/>
+        <w:jc w:val="center"/>
+        <w:rPr>
+          <w:rFonts w:ascii="Aptos" w:eastAsia="Aptos" w:hAnsi="Aptos" w:cs="Cordia New"/>
+        </w:rPr>
+      </w:pPr>
+    </w:p>
+    <w:p>
+      <w:pPr>
+        <w:spacing w:after="0" w:line="240" w:lineRule="auto"/>
+        <w:jc w:val="center"/>
+        <w:rPr>
+          <w:rFonts w:ascii="Aptos" w:eastAsia="Aptos" w:hAnsi="Aptos" w:cs="Cordia New"/>
+          <w:b/>
+          <w:bCs/>
+          <w:sz w:val="28"/>
+        </w:rPr>
+      </w:pPr>
+      <w:r>
+        <w:rPr>
+          <w:rFonts w:ascii="Aptos" w:eastAsia="Aptos" w:hAnsi="Aptos" w:cs="Cordia New"/>
+          <w:b/>
+          <w:bCs/>
+          <w:sz w:val="28"/>
+        </w:rPr>
+        <w:t>Laine Close</w:t>
+      </w:r>
+    </w:p>
+    <w:p>
+      <w:pPr>
+        <w:spacing w:after="0" w:line="240" w:lineRule="auto"/>
+        <w:jc w:val="center"/>
+        <w:rPr>
+          <w:rFonts w:ascii="Aptos" w:eastAsia="Aptos" w:hAnsi="Aptos" w:cs="Cordia New"/>
+          <w:b/>
+          <w:bCs/>
+          <w:sz w:val="28"/>
+        </w:rPr>
+      </w:pPr>
+      <w:r>
+        <w:rPr>
+          <w:rFonts w:ascii="Aptos" w:eastAsia="Aptos" w:hAnsi="Aptos" w:cs="Cordia New"/>
+          <w:b/>
+          <w:bCs/>
+          <w:sz w:val="28"/>
+        </w:rPr>
+        <w:t>Marcos Fernandez</w:t>
+      </w:r>
+    </w:p>
+    <w:p>
+      <w:pPr>
+        <w:spacing w:after="0" w:line="240" w:lineRule="auto"/>
+        <w:jc w:val="center"/>
+        <w:rPr>
+          <w:rFonts w:ascii="Aptos" w:eastAsia="Aptos" w:hAnsi="Aptos" w:cs="Cordia New"/>
+          <w:sz w:val="28"/>
+        </w:rPr>
+      </w:pPr>
+      <w:r>
+        <w:rPr>
+          <w:rFonts w:ascii="Aptos" w:eastAsia="Aptos" w:hAnsi="Aptos" w:cs="Cordia New"/>
+          <w:b/>
+          <w:bCs/>
+          <w:sz w:val="28"/>
+        </w:rPr>
+        <w:t>Owen Randolph</w:t>
+      </w:r>
+    </w:p>
+    <w:p>
+      <w:pPr>
+        <w:spacing w:line="256" w:lineRule="auto"/>
+        <w:jc w:val="center"/>
+        <w:rPr>
+          <w:rFonts w:ascii="Aptos" w:eastAsia="Aptos" w:hAnsi="Aptos" w:cs="Cordia New"/>
+          <w:sz w:val="28"/>
+        </w:rPr>
+      </w:pPr>
+      <w:r>
+        <w:rPr>
+          <w:rFonts w:ascii="Aptos" w:eastAsia="Aptos" w:hAnsi="Aptos" w:cs="Cordia New"/>
+          <w:sz w:val="28"/>
+        </w:rPr>
+        <w:br/>
+      </w:r>
+    </w:p>
+    <w:p>
+      <w:pPr>
+        <w:spacing w:line="256" w:lineRule="auto"/>
+        <w:jc w:val="center"/>
+        <w:rPr>
+          <w:rFonts w:ascii="Aptos" w:eastAsia="Aptos" w:hAnsi="Aptos" w:cs="Cordia New"/>
+          <w:sz w:val="28"/>
+        </w:rPr>
+      </w:pPr>
+    </w:p>
+    <w:p>
+      <w:pPr>
+        <w:spacing w:line="256" w:lineRule="auto"/>
+        <w:jc w:val="center"/>
+        <w:rPr>
+          <w:rFonts w:ascii="Aptos" w:eastAsia="Aptos" w:hAnsi="Aptos" w:cs="Cordia New"/>
+          <w:sz w:val="28"/>
+        </w:rPr>
+      </w:pPr>
+      <w:r>
+        <w:rPr>
+          <w:rFonts w:ascii="Aptos" w:eastAsia="Aptos" w:hAnsi="Aptos" w:cs="Cordia New"/>
+          <w:sz w:val="28"/>
+        </w:rPr>
+        <w:br/>
+      </w:r>
+    </w:p>
+    <w:p>
+      <w:pPr>
+        <w:spacing w:line="256" w:lineRule="auto"/>
+        <w:jc w:val="center"/>
+        <w:rPr>
+          <w:rFonts w:ascii="Aptos" w:eastAsia="Aptos" w:hAnsi="Aptos" w:cs="Cordia New"/>
+          <w:sz w:val="28"/>
+        </w:rPr>
+      </w:pPr>
+      <w:r>
+        <w:rPr>
+          <w:rFonts w:ascii="Aptos" w:eastAsia="Aptos" w:hAnsi="Aptos" w:cs="Cordia New"/>
+          <w:b/>
+          <w:bCs/>
+          <w:sz w:val="28"/>
+        </w:rPr>
+        <w:t>Indiana University Bloomington</w:t>
+      </w:r>
+    </w:p>
+    <w:p>
+      <w:pPr>
+        <w:spacing w:line="256" w:lineRule="auto"/>
+        <w:jc w:val="center"/>
+        <w:rPr>
+          <w:rFonts w:ascii="Aptos" w:eastAsia="Aptos" w:hAnsi="Aptos" w:cs="Cordia New"/>
+          <w:sz w:val="28"/>
+        </w:rPr>
+      </w:pPr>
+      <w:r>
+        <w:rPr>
+          <w:rFonts w:ascii="Aptos" w:eastAsia="Aptos" w:hAnsi="Aptos" w:cs="Cordia New"/>
+          <w:b/>
+          <w:bCs/>
+          <w:sz w:val="28"/>
+        </w:rPr>
+        <w:t>Fall 2025</w:t>
+      </w:r>
+    </w:p>
+    <w:p>
+      <w:pPr>
+        <w:spacing w:line="256" w:lineRule="auto"/>
+        <w:rPr>
+          <w:rFonts w:ascii="Aptos" w:eastAsia="Aptos" w:hAnsi="Aptos" w:cs="Cordia New"/>
+        </w:rPr>
+      </w:pPr>
+    </w:p>
+    <w:p>
+      <w:pPr>
+        <w:rPr>
+          <w:b/>
+          <w:bCs/>
+          <w:color w:val="000000" w:themeColor="text1"/>
+          <w:sz w:val="32"/>
+          <w:szCs w:val="40"/>
+        </w:rPr>
+      </w:pPr>
+    </w:p>
+    <w:p>
+      <w:pPr>
+        <w:rPr>
+          <w:b/>
+          <w:bCs/>
+          <w:color w:val="000000" w:themeColor="text1"/>
+          <w:sz w:val="32"/>
+          <w:szCs w:val="40"/>
+        </w:rPr>
+      </w:pPr>
+    </w:p>
+    <w:p>
+      <w:pPr>
+        <w:rPr>
+          <w:b/>
+          <w:bCs/>
+          <w:color w:val="000000" w:themeColor="text1"/>
+          <w:sz w:val="32"/>
+          <w:szCs w:val="40"/>
+        </w:rPr>
+      </w:pPr>
+    </w:p>
+    <w:p>
+      <w:pPr>
+        <w:rPr>
+          <w:b/>
+          <w:bCs/>
+          <w:color w:val="000000" w:themeColor="text1"/>
+          <w:sz w:val="32"/>
+          <w:szCs w:val="40"/>
+        </w:rPr>
+      </w:pPr>
+      <w:r>
+        <w:rPr>
+          <w:b/>
+          <w:bCs/>
+          <w:color w:val="000000" w:themeColor="text1"/>
+          <w:sz w:val="32"/>
+          <w:szCs w:val="40"/>
+        </w:rPr>
+        <w:t>Table of Contents:</w:t>
       </w:r>
     </w:p>
     <w:p>
@@ -79,45 +475,46 @@
         <w:pStyle w:val="ListParagraph"/>
         <w:numPr>
           <w:ilvl w:val="0"/>
-          <w:numId w:val="3"/>
+          <w:numId w:val="16"/>
         </w:numPr>
-        <w:rPr>
-          <w:b/>
-          <w:bCs/>
-          <w:color w:val="000000" w:themeColor="text1"/>
-          <w:sz w:val="28"/>
-          <w:szCs w:val="36"/>
-        </w:rPr>
-      </w:pPr>
-      <w:r>
-        <w:rPr>
-          <w:b/>
-          <w:bCs/>
-          <w:color w:val="000000" w:themeColor="text1"/>
-          <w:sz w:val="28"/>
-          <w:szCs w:val="36"/>
-        </w:rPr>
-        <w:t>Purpos</w:t>
-      </w:r>
-      <w:r>
-        <w:rPr>
-          <w:b/>
-          <w:bCs/>
-          <w:color w:val="000000" w:themeColor="text1"/>
-          <w:sz w:val="28"/>
-          <w:szCs w:val="36"/>
-        </w:rPr>
-        <w:t>e &amp; Audience</w:t>
-      </w:r>
-    </w:p>
-    <w:p>
-      <w:r>
-        <w:t>Recommender systems are widely used across digital platforms where user choice is central. They benefit both users and creators by improving discovery, increasing engagement, and driving higher conversion rates. A well-known example is Amazon’s recommendation engine, which has significantly boosted user interaction and overall spending on its platform. For customers, these systems enhance the shopping experience by presenting products that align with personal preferences—whether inferred from individual browsing behavior or derived from broader popularity patterns. As a result, recommender systems have fundamentally reshaped the way users discover and interact with products online.</w:t>
-      </w:r>
-    </w:p>
-    <w:p>
-      <w:r>
-        <w:t>In this project, the intended audience for the recommender system includes both end users who seek personalized product suggestions and the platform owners who benefit from improved user engagement and decision support.</w:t>
+        <w:spacing w:line="276" w:lineRule="auto"/>
+        <w:rPr>
+          <w:color w:val="000000" w:themeColor="text1"/>
+          <w:sz w:val="32"/>
+          <w:szCs w:val="40"/>
+        </w:rPr>
+      </w:pPr>
+      <w:r>
+        <w:rPr>
+          <w:color w:val="000000" w:themeColor="text1"/>
+          <w:sz w:val="32"/>
+          <w:szCs w:val="40"/>
+        </w:rPr>
+        <w:t>Purpose &amp; Audience ..............................................................</w:t>
+      </w:r>
+      <w:r>
+        <w:rPr>
+          <w:color w:val="000000" w:themeColor="text1"/>
+          <w:sz w:val="32"/>
+          <w:szCs w:val="40"/>
+        </w:rPr>
+        <w:t>..</w:t>
+      </w:r>
+      <w:r>
+        <w:rPr>
+          <w:color w:val="000000" w:themeColor="text1"/>
+          <w:sz w:val="32"/>
+          <w:szCs w:val="40"/>
+        </w:rPr>
+        <w:tab/>
+      </w:r>
+      <w:r>
+        <w:rPr>
+          <w:color w:val="000000" w:themeColor="text1"/>
+          <w:sz w:val="32"/>
+          <w:szCs w:val="40"/>
+        </w:rPr>
+        <w:t>3</w:t>
       </w:r>
     </w:p>
     <w:p>
@@ -125,11 +522,1555 @@
         <w:pStyle w:val="ListParagraph"/>
         <w:numPr>
           <w:ilvl w:val="0"/>
-          <w:numId w:val="3"/>
+          <w:numId w:val="16"/>
         </w:numPr>
-        <w:rPr>
-          <w:b/>
-          <w:bCs/>
+        <w:spacing w:line="276" w:lineRule="auto"/>
+        <w:rPr>
+          <w:color w:val="000000" w:themeColor="text1"/>
+          <w:sz w:val="32"/>
+          <w:szCs w:val="40"/>
+        </w:rPr>
+      </w:pPr>
+      <w:r>
+        <w:rPr>
+          <w:color w:val="000000" w:themeColor="text1"/>
+          <w:sz w:val="32"/>
+          <w:szCs w:val="40"/>
+        </w:rPr>
+        <w:t>Model Architecture and Features .....................................</w:t>
+      </w:r>
+      <w:r>
+        <w:rPr>
+          <w:color w:val="000000" w:themeColor="text1"/>
+          <w:sz w:val="32"/>
+          <w:szCs w:val="40"/>
+        </w:rPr>
+        <w:t>..</w:t>
+      </w:r>
+      <w:r>
+        <w:rPr>
+          <w:color w:val="000000" w:themeColor="text1"/>
+          <w:sz w:val="32"/>
+          <w:szCs w:val="40"/>
+        </w:rPr>
+        <w:t>....</w:t>
+      </w:r>
+      <w:r>
+        <w:rPr>
+          <w:color w:val="000000" w:themeColor="text1"/>
+          <w:sz w:val="32"/>
+          <w:szCs w:val="40"/>
+        </w:rPr>
+        <w:t>..</w:t>
+      </w:r>
+      <w:r>
+        <w:rPr>
+          <w:color w:val="000000" w:themeColor="text1"/>
+          <w:sz w:val="32"/>
+          <w:szCs w:val="40"/>
+        </w:rPr>
+        <w:tab/>
+      </w:r>
+      <w:r>
+        <w:rPr>
+          <w:color w:val="000000" w:themeColor="text1"/>
+          <w:sz w:val="32"/>
+          <w:szCs w:val="40"/>
+        </w:rPr>
+        <w:t>3</w:t>
+      </w:r>
+      <w:r>
+        <w:rPr>
+          <w:color w:val="000000" w:themeColor="text1"/>
+          <w:sz w:val="32"/>
+          <w:szCs w:val="40"/>
+        </w:rPr>
+        <w:br/>
+      </w:r>
+      <w:r>
+        <w:rPr>
+          <w:color w:val="000000" w:themeColor="text1"/>
+          <w:sz w:val="32"/>
+          <w:szCs w:val="40"/>
+        </w:rPr>
+        <w:t>2.1</w:t>
+      </w:r>
+      <w:r>
+        <w:rPr>
+          <w:color w:val="000000" w:themeColor="text1"/>
+          <w:sz w:val="32"/>
+          <w:szCs w:val="40"/>
+        </w:rPr>
+        <w:t xml:space="preserve">- </w:t>
+      </w:r>
+      <w:r>
+        <w:rPr>
+          <w:color w:val="000000" w:themeColor="text1"/>
+          <w:sz w:val="32"/>
+          <w:szCs w:val="40"/>
+        </w:rPr>
+        <w:t>NoSQL Database .........................</w:t>
+      </w:r>
+      <w:r>
+        <w:rPr>
+          <w:color w:val="000000" w:themeColor="text1"/>
+          <w:sz w:val="32"/>
+          <w:szCs w:val="40"/>
+        </w:rPr>
+        <w:t>.</w:t>
+      </w:r>
+      <w:r>
+        <w:rPr>
+          <w:color w:val="000000" w:themeColor="text1"/>
+          <w:sz w:val="32"/>
+          <w:szCs w:val="40"/>
+        </w:rPr>
+        <w:t>...................................</w:t>
+      </w:r>
+      <w:r>
+        <w:rPr>
+          <w:color w:val="000000" w:themeColor="text1"/>
+          <w:sz w:val="32"/>
+          <w:szCs w:val="40"/>
+        </w:rPr>
+        <w:t>.</w:t>
+      </w:r>
+      <w:r>
+        <w:rPr>
+          <w:color w:val="000000" w:themeColor="text1"/>
+          <w:sz w:val="32"/>
+          <w:szCs w:val="40"/>
+        </w:rPr>
+        <w:tab/>
+      </w:r>
+      <w:r>
+        <w:rPr>
+          <w:color w:val="000000" w:themeColor="text1"/>
+          <w:sz w:val="32"/>
+          <w:szCs w:val="40"/>
+        </w:rPr>
+        <w:t>3</w:t>
+      </w:r>
+      <w:r>
+        <w:rPr>
+          <w:color w:val="000000" w:themeColor="text1"/>
+          <w:sz w:val="32"/>
+          <w:szCs w:val="40"/>
+        </w:rPr>
+        <w:br/>
+      </w:r>
+      <w:r>
+        <w:rPr>
+          <w:color w:val="000000" w:themeColor="text1"/>
+          <w:sz w:val="32"/>
+          <w:szCs w:val="40"/>
+        </w:rPr>
+        <w:t>2.2</w:t>
+      </w:r>
+      <w:r>
+        <w:rPr>
+          <w:color w:val="000000" w:themeColor="text1"/>
+          <w:sz w:val="32"/>
+          <w:szCs w:val="40"/>
+        </w:rPr>
+        <w:t>-</w:t>
+      </w:r>
+      <w:r>
+        <w:rPr>
+          <w:color w:val="000000" w:themeColor="text1"/>
+          <w:sz w:val="32"/>
+          <w:szCs w:val="40"/>
+        </w:rPr>
+        <w:t xml:space="preserve"> Data Preprocessing: Text Cleaning ................................</w:t>
+      </w:r>
+      <w:r>
+        <w:rPr>
+          <w:color w:val="000000" w:themeColor="text1"/>
+          <w:sz w:val="32"/>
+          <w:szCs w:val="40"/>
+        </w:rPr>
+        <w:t>..</w:t>
+      </w:r>
+      <w:r>
+        <w:rPr>
+          <w:color w:val="000000" w:themeColor="text1"/>
+          <w:sz w:val="32"/>
+          <w:szCs w:val="40"/>
+        </w:rPr>
+        <w:t>..</w:t>
+      </w:r>
+      <w:r>
+        <w:rPr>
+          <w:color w:val="000000" w:themeColor="text1"/>
+          <w:sz w:val="32"/>
+          <w:szCs w:val="40"/>
+        </w:rPr>
+        <w:t>.</w:t>
+      </w:r>
+      <w:r>
+        <w:rPr>
+          <w:color w:val="000000" w:themeColor="text1"/>
+          <w:sz w:val="32"/>
+          <w:szCs w:val="40"/>
+        </w:rPr>
+        <w:tab/>
+      </w:r>
+      <w:r>
+        <w:rPr>
+          <w:color w:val="000000" w:themeColor="text1"/>
+          <w:sz w:val="32"/>
+          <w:szCs w:val="40"/>
+        </w:rPr>
+        <w:t>5</w:t>
+      </w:r>
+      <w:r>
+        <w:rPr>
+          <w:color w:val="000000" w:themeColor="text1"/>
+          <w:sz w:val="32"/>
+          <w:szCs w:val="40"/>
+        </w:rPr>
+        <w:br/>
+      </w:r>
+      <w:r>
+        <w:rPr>
+          <w:color w:val="000000" w:themeColor="text1"/>
+          <w:sz w:val="32"/>
+          <w:szCs w:val="40"/>
+        </w:rPr>
+        <w:t>2.3</w:t>
+      </w:r>
+      <w:r>
+        <w:rPr>
+          <w:color w:val="000000" w:themeColor="text1"/>
+          <w:sz w:val="32"/>
+          <w:szCs w:val="40"/>
+        </w:rPr>
+        <w:t>-</w:t>
+      </w:r>
+      <w:r>
+        <w:rPr>
+          <w:color w:val="000000" w:themeColor="text1"/>
+          <w:sz w:val="32"/>
+          <w:szCs w:val="40"/>
+        </w:rPr>
+        <w:t xml:space="preserve"> Feature Extraction &amp; Collaborative Filtering Model ............</w:t>
+      </w:r>
+      <w:r>
+        <w:rPr>
+          <w:color w:val="000000" w:themeColor="text1"/>
+          <w:sz w:val="32"/>
+          <w:szCs w:val="40"/>
+        </w:rPr>
+        <w:t>.</w:t>
+      </w:r>
+      <w:r>
+        <w:rPr>
+          <w:color w:val="000000" w:themeColor="text1"/>
+          <w:sz w:val="32"/>
+          <w:szCs w:val="40"/>
+        </w:rPr>
+        <w:tab/>
+      </w:r>
+      <w:r>
+        <w:rPr>
+          <w:color w:val="000000" w:themeColor="text1"/>
+          <w:sz w:val="32"/>
+          <w:szCs w:val="40"/>
+        </w:rPr>
+        <w:t>5</w:t>
+      </w:r>
+      <w:r>
+        <w:rPr>
+          <w:color w:val="000000" w:themeColor="text1"/>
+          <w:sz w:val="32"/>
+          <w:szCs w:val="40"/>
+        </w:rPr>
+        <w:br/>
+      </w:r>
+      <w:r>
+        <w:rPr>
+          <w:color w:val="000000" w:themeColor="text1"/>
+          <w:sz w:val="32"/>
+          <w:szCs w:val="40"/>
+        </w:rPr>
+        <w:t>2.4</w:t>
+      </w:r>
+      <w:r>
+        <w:rPr>
+          <w:color w:val="000000" w:themeColor="text1"/>
+          <w:sz w:val="32"/>
+          <w:szCs w:val="40"/>
+        </w:rPr>
+        <w:t>-</w:t>
+      </w:r>
+      <w:r>
+        <w:rPr>
+          <w:color w:val="000000" w:themeColor="text1"/>
+          <w:sz w:val="32"/>
+          <w:szCs w:val="40"/>
+        </w:rPr>
+        <w:t xml:space="preserve"> App Architecture .............................................................</w:t>
+      </w:r>
+      <w:r>
+        <w:rPr>
+          <w:color w:val="000000" w:themeColor="text1"/>
+          <w:sz w:val="32"/>
+          <w:szCs w:val="40"/>
+        </w:rPr>
+        <w:t>.</w:t>
+      </w:r>
+      <w:r>
+        <w:rPr>
+          <w:color w:val="000000" w:themeColor="text1"/>
+          <w:sz w:val="32"/>
+          <w:szCs w:val="40"/>
+        </w:rPr>
+        <w:tab/>
+      </w:r>
+      <w:r>
+        <w:rPr>
+          <w:color w:val="000000" w:themeColor="text1"/>
+          <w:sz w:val="32"/>
+          <w:szCs w:val="40"/>
+        </w:rPr>
+        <w:t>5</w:t>
+      </w:r>
+    </w:p>
+    <w:p>
+      <w:pPr>
+        <w:pStyle w:val="ListParagraph"/>
+        <w:spacing w:line="276" w:lineRule="auto"/>
+        <w:ind w:left="1440"/>
+        <w:rPr>
+          <w:color w:val="000000" w:themeColor="text1"/>
+          <w:sz w:val="32"/>
+          <w:szCs w:val="40"/>
+        </w:rPr>
+      </w:pPr>
+      <w:r>
+        <w:rPr>
+          <w:color w:val="000000" w:themeColor="text1"/>
+          <w:sz w:val="32"/>
+          <w:szCs w:val="40"/>
+        </w:rPr>
+        <w:t>2.4.1</w:t>
+      </w:r>
+      <w:r>
+        <w:rPr>
+          <w:color w:val="000000" w:themeColor="text1"/>
+          <w:sz w:val="32"/>
+          <w:szCs w:val="40"/>
+        </w:rPr>
+        <w:t>-</w:t>
+      </w:r>
+      <w:r>
+        <w:rPr>
+          <w:color w:val="000000" w:themeColor="text1"/>
+          <w:sz w:val="32"/>
+          <w:szCs w:val="40"/>
+        </w:rPr>
+        <w:t xml:space="preserve"> Application Structure Layer ...................................</w:t>
+      </w:r>
+      <w:r>
+        <w:rPr>
+          <w:color w:val="000000" w:themeColor="text1"/>
+          <w:sz w:val="32"/>
+          <w:szCs w:val="40"/>
+        </w:rPr>
+        <w:t>.</w:t>
+      </w:r>
+      <w:r>
+        <w:rPr>
+          <w:color w:val="000000" w:themeColor="text1"/>
+          <w:sz w:val="32"/>
+          <w:szCs w:val="40"/>
+        </w:rPr>
+        <w:tab/>
+      </w:r>
+      <w:r>
+        <w:rPr>
+          <w:color w:val="000000" w:themeColor="text1"/>
+          <w:sz w:val="32"/>
+          <w:szCs w:val="40"/>
+        </w:rPr>
+        <w:t>5</w:t>
+      </w:r>
+      <w:r>
+        <w:rPr>
+          <w:color w:val="000000" w:themeColor="text1"/>
+          <w:sz w:val="32"/>
+          <w:szCs w:val="40"/>
+        </w:rPr>
+        <w:br/>
+      </w:r>
+      <w:r>
+        <w:rPr>
+          <w:color w:val="000000" w:themeColor="text1"/>
+          <w:sz w:val="32"/>
+          <w:szCs w:val="40"/>
+        </w:rPr>
+        <w:t>2.4.2</w:t>
+      </w:r>
+      <w:r>
+        <w:rPr>
+          <w:color w:val="000000" w:themeColor="text1"/>
+          <w:sz w:val="32"/>
+          <w:szCs w:val="40"/>
+        </w:rPr>
+        <w:t>-</w:t>
+      </w:r>
+      <w:r>
+        <w:rPr>
+          <w:color w:val="000000" w:themeColor="text1"/>
+          <w:sz w:val="32"/>
+          <w:szCs w:val="40"/>
+        </w:rPr>
+        <w:t xml:space="preserve"> Data Access Layer ..........................................</w:t>
+      </w:r>
+      <w:r>
+        <w:rPr>
+          <w:color w:val="000000" w:themeColor="text1"/>
+          <w:sz w:val="32"/>
+          <w:szCs w:val="40"/>
+        </w:rPr>
+        <w:t>.</w:t>
+      </w:r>
+      <w:r>
+        <w:rPr>
+          <w:color w:val="000000" w:themeColor="text1"/>
+          <w:sz w:val="32"/>
+          <w:szCs w:val="40"/>
+        </w:rPr>
+        <w:t>.....</w:t>
+      </w:r>
+      <w:r>
+        <w:rPr>
+          <w:color w:val="000000" w:themeColor="text1"/>
+          <w:sz w:val="32"/>
+          <w:szCs w:val="40"/>
+        </w:rPr>
+        <w:t>.</w:t>
+      </w:r>
+      <w:r>
+        <w:rPr>
+          <w:color w:val="000000" w:themeColor="text1"/>
+          <w:sz w:val="32"/>
+          <w:szCs w:val="40"/>
+        </w:rPr>
+        <w:tab/>
+      </w:r>
+      <w:r>
+        <w:rPr>
+          <w:color w:val="000000" w:themeColor="text1"/>
+          <w:sz w:val="32"/>
+          <w:szCs w:val="40"/>
+        </w:rPr>
+        <w:t>5</w:t>
+      </w:r>
+      <w:r>
+        <w:rPr>
+          <w:color w:val="000000" w:themeColor="text1"/>
+          <w:sz w:val="32"/>
+          <w:szCs w:val="40"/>
+        </w:rPr>
+        <w:br/>
+      </w:r>
+      <w:r>
+        <w:rPr>
+          <w:color w:val="000000" w:themeColor="text1"/>
+          <w:sz w:val="32"/>
+          <w:szCs w:val="40"/>
+        </w:rPr>
+        <w:t>2.4.3</w:t>
+      </w:r>
+      <w:r>
+        <w:rPr>
+          <w:color w:val="000000" w:themeColor="text1"/>
+          <w:sz w:val="32"/>
+          <w:szCs w:val="40"/>
+        </w:rPr>
+        <w:t>-</w:t>
+      </w:r>
+      <w:r>
+        <w:rPr>
+          <w:color w:val="000000" w:themeColor="text1"/>
+          <w:sz w:val="32"/>
+          <w:szCs w:val="40"/>
+        </w:rPr>
+        <w:t xml:space="preserve"> UI Layer ................................................................</w:t>
+      </w:r>
+      <w:r>
+        <w:rPr>
+          <w:color w:val="000000" w:themeColor="text1"/>
+          <w:sz w:val="32"/>
+          <w:szCs w:val="40"/>
+        </w:rPr>
+        <w:t>.</w:t>
+      </w:r>
+      <w:r>
+        <w:rPr>
+          <w:color w:val="000000" w:themeColor="text1"/>
+          <w:sz w:val="32"/>
+          <w:szCs w:val="40"/>
+        </w:rPr>
+        <w:tab/>
+      </w:r>
+      <w:r>
+        <w:rPr>
+          <w:color w:val="000000" w:themeColor="text1"/>
+          <w:sz w:val="32"/>
+          <w:szCs w:val="40"/>
+        </w:rPr>
+        <w:t>5</w:t>
+      </w:r>
+      <w:r>
+        <w:rPr>
+          <w:color w:val="000000" w:themeColor="text1"/>
+          <w:sz w:val="32"/>
+          <w:szCs w:val="40"/>
+        </w:rPr>
+        <w:br/>
+      </w:r>
+      <w:r>
+        <w:rPr>
+          <w:color w:val="000000" w:themeColor="text1"/>
+          <w:sz w:val="32"/>
+          <w:szCs w:val="40"/>
+        </w:rPr>
+        <w:t>2.4.4</w:t>
+      </w:r>
+      <w:r>
+        <w:rPr>
+          <w:color w:val="000000" w:themeColor="text1"/>
+          <w:sz w:val="32"/>
+          <w:szCs w:val="40"/>
+        </w:rPr>
+        <w:t>-</w:t>
+      </w:r>
+      <w:r>
+        <w:rPr>
+          <w:color w:val="000000" w:themeColor="text1"/>
+          <w:sz w:val="32"/>
+          <w:szCs w:val="40"/>
+        </w:rPr>
+        <w:t xml:space="preserve"> Model Serving Layer ..............................................</w:t>
+      </w:r>
+      <w:r>
+        <w:rPr>
+          <w:color w:val="000000" w:themeColor="text1"/>
+          <w:sz w:val="32"/>
+          <w:szCs w:val="40"/>
+        </w:rPr>
+        <w:t>.</w:t>
+      </w:r>
+      <w:r>
+        <w:rPr>
+          <w:color w:val="000000" w:themeColor="text1"/>
+          <w:sz w:val="32"/>
+          <w:szCs w:val="40"/>
+        </w:rPr>
+        <w:tab/>
+      </w:r>
+      <w:r>
+        <w:rPr>
+          <w:color w:val="000000" w:themeColor="text1"/>
+          <w:sz w:val="32"/>
+          <w:szCs w:val="40"/>
+        </w:rPr>
+        <w:t>6</w:t>
+      </w:r>
+    </w:p>
+    <w:p>
+      <w:pPr>
+        <w:pStyle w:val="ListParagraph"/>
+        <w:spacing w:line="276" w:lineRule="auto"/>
+        <w:rPr>
+          <w:color w:val="000000" w:themeColor="text1"/>
+          <w:sz w:val="32"/>
+          <w:szCs w:val="40"/>
+        </w:rPr>
+      </w:pPr>
+      <w:r>
+        <w:rPr>
+          <w:color w:val="000000" w:themeColor="text1"/>
+          <w:sz w:val="32"/>
+          <w:szCs w:val="40"/>
+        </w:rPr>
+        <w:t>2.5</w:t>
+      </w:r>
+      <w:r>
+        <w:rPr>
+          <w:color w:val="000000" w:themeColor="text1"/>
+          <w:sz w:val="32"/>
+          <w:szCs w:val="40"/>
+        </w:rPr>
+        <w:t>-</w:t>
+      </w:r>
+      <w:r>
+        <w:rPr>
+          <w:color w:val="000000" w:themeColor="text1"/>
+          <w:sz w:val="32"/>
+          <w:szCs w:val="40"/>
+        </w:rPr>
+        <w:t xml:space="preserve"> Literature Consulted for Architecture ..........................</w:t>
+      </w:r>
+      <w:r>
+        <w:rPr>
+          <w:color w:val="000000" w:themeColor="text1"/>
+          <w:sz w:val="32"/>
+          <w:szCs w:val="40"/>
+        </w:rPr>
+        <w:t>....</w:t>
+      </w:r>
+      <w:r>
+        <w:rPr>
+          <w:color w:val="000000" w:themeColor="text1"/>
+          <w:sz w:val="32"/>
+          <w:szCs w:val="40"/>
+        </w:rPr>
+        <w:t>..</w:t>
+      </w:r>
+      <w:r>
+        <w:rPr>
+          <w:color w:val="000000" w:themeColor="text1"/>
+          <w:sz w:val="32"/>
+          <w:szCs w:val="40"/>
+        </w:rPr>
+        <w:t>.</w:t>
+      </w:r>
+      <w:r>
+        <w:rPr>
+          <w:color w:val="000000" w:themeColor="text1"/>
+          <w:sz w:val="32"/>
+          <w:szCs w:val="40"/>
+        </w:rPr>
+        <w:tab/>
+      </w:r>
+      <w:r>
+        <w:rPr>
+          <w:color w:val="000000" w:themeColor="text1"/>
+          <w:sz w:val="32"/>
+          <w:szCs w:val="40"/>
+        </w:rPr>
+        <w:t>6</w:t>
+      </w:r>
+    </w:p>
+    <w:p>
+      <w:pPr>
+        <w:pStyle w:val="ListParagraph"/>
+        <w:numPr>
+          <w:ilvl w:val="0"/>
+          <w:numId w:val="16"/>
+        </w:numPr>
+        <w:spacing w:line="276" w:lineRule="auto"/>
+        <w:rPr>
+          <w:color w:val="000000" w:themeColor="text1"/>
+          <w:sz w:val="32"/>
+          <w:szCs w:val="40"/>
+        </w:rPr>
+      </w:pPr>
+      <w:r>
+        <w:rPr>
+          <w:color w:val="000000" w:themeColor="text1"/>
+          <w:sz w:val="32"/>
+          <w:szCs w:val="40"/>
+        </w:rPr>
+        <w:t>Functionalities .................................................................</w:t>
+      </w:r>
+      <w:r>
+        <w:rPr>
+          <w:color w:val="000000" w:themeColor="text1"/>
+          <w:sz w:val="32"/>
+          <w:szCs w:val="40"/>
+        </w:rPr>
+        <w:t>.......</w:t>
+      </w:r>
+      <w:r>
+        <w:rPr>
+          <w:color w:val="000000" w:themeColor="text1"/>
+          <w:sz w:val="32"/>
+          <w:szCs w:val="40"/>
+        </w:rPr>
+        <w:tab/>
+      </w:r>
+      <w:r>
+        <w:rPr>
+          <w:color w:val="000000" w:themeColor="text1"/>
+          <w:sz w:val="32"/>
+          <w:szCs w:val="40"/>
+        </w:rPr>
+        <w:t>6</w:t>
+      </w:r>
+      <w:r>
+        <w:rPr>
+          <w:color w:val="000000" w:themeColor="text1"/>
+          <w:sz w:val="32"/>
+          <w:szCs w:val="40"/>
+        </w:rPr>
+        <w:br/>
+      </w:r>
+      <w:r>
+        <w:rPr>
+          <w:color w:val="000000" w:themeColor="text1"/>
+          <w:sz w:val="32"/>
+          <w:szCs w:val="40"/>
+        </w:rPr>
+        <w:t>3.0</w:t>
+      </w:r>
+      <w:r>
+        <w:rPr>
+          <w:color w:val="000000" w:themeColor="text1"/>
+          <w:sz w:val="32"/>
+          <w:szCs w:val="40"/>
+        </w:rPr>
+        <w:t>-</w:t>
+      </w:r>
+      <w:r>
+        <w:rPr>
+          <w:color w:val="000000" w:themeColor="text1"/>
+          <w:sz w:val="32"/>
+          <w:szCs w:val="40"/>
+        </w:rPr>
+        <w:t xml:space="preserve"> Item Embedding Integration ..........................</w:t>
+      </w:r>
+      <w:r>
+        <w:rPr>
+          <w:color w:val="000000" w:themeColor="text1"/>
+          <w:sz w:val="32"/>
+          <w:szCs w:val="40"/>
+        </w:rPr>
+        <w:t>.</w:t>
+      </w:r>
+      <w:r>
+        <w:rPr>
+          <w:color w:val="000000" w:themeColor="text1"/>
+          <w:sz w:val="32"/>
+          <w:szCs w:val="40"/>
+        </w:rPr>
+        <w:t>..................</w:t>
+      </w:r>
+      <w:r>
+        <w:rPr>
+          <w:color w:val="000000" w:themeColor="text1"/>
+          <w:sz w:val="32"/>
+          <w:szCs w:val="40"/>
+        </w:rPr>
+        <w:t>.</w:t>
+      </w:r>
+      <w:r>
+        <w:rPr>
+          <w:color w:val="000000" w:themeColor="text1"/>
+          <w:sz w:val="32"/>
+          <w:szCs w:val="40"/>
+        </w:rPr>
+        <w:tab/>
+      </w:r>
+      <w:r>
+        <w:rPr>
+          <w:color w:val="000000" w:themeColor="text1"/>
+          <w:sz w:val="32"/>
+          <w:szCs w:val="40"/>
+        </w:rPr>
+        <w:t>6</w:t>
+      </w:r>
+      <w:r>
+        <w:rPr>
+          <w:color w:val="000000" w:themeColor="text1"/>
+          <w:sz w:val="32"/>
+          <w:szCs w:val="40"/>
+        </w:rPr>
+        <w:br/>
+      </w:r>
+      <w:r>
+        <w:rPr>
+          <w:color w:val="000000" w:themeColor="text1"/>
+          <w:sz w:val="32"/>
+          <w:szCs w:val="40"/>
+        </w:rPr>
+        <w:t>3.1</w:t>
+      </w:r>
+      <w:r>
+        <w:rPr>
+          <w:color w:val="000000" w:themeColor="text1"/>
+          <w:sz w:val="32"/>
+          <w:szCs w:val="40"/>
+        </w:rPr>
+        <w:t>-</w:t>
+      </w:r>
+      <w:r>
+        <w:rPr>
+          <w:color w:val="000000" w:themeColor="text1"/>
+          <w:sz w:val="32"/>
+          <w:szCs w:val="40"/>
+        </w:rPr>
+        <w:t xml:space="preserve"> User–Item Index Mapping ..............................</w:t>
+      </w:r>
+      <w:r>
+        <w:rPr>
+          <w:color w:val="000000" w:themeColor="text1"/>
+          <w:sz w:val="32"/>
+          <w:szCs w:val="40"/>
+        </w:rPr>
+        <w:t>...</w:t>
+      </w:r>
+      <w:r>
+        <w:rPr>
+          <w:color w:val="000000" w:themeColor="text1"/>
+          <w:sz w:val="32"/>
+          <w:szCs w:val="40"/>
+        </w:rPr>
+        <w:t>................</w:t>
+      </w:r>
+      <w:r>
+        <w:rPr>
+          <w:color w:val="000000" w:themeColor="text1"/>
+          <w:sz w:val="32"/>
+          <w:szCs w:val="40"/>
+        </w:rPr>
+        <w:t>.</w:t>
+      </w:r>
+      <w:r>
+        <w:rPr>
+          <w:color w:val="000000" w:themeColor="text1"/>
+          <w:sz w:val="32"/>
+          <w:szCs w:val="40"/>
+        </w:rPr>
+        <w:tab/>
+      </w:r>
+      <w:r>
+        <w:rPr>
+          <w:color w:val="000000" w:themeColor="text1"/>
+          <w:sz w:val="32"/>
+          <w:szCs w:val="40"/>
+        </w:rPr>
+        <w:t>6</w:t>
+      </w:r>
+      <w:r>
+        <w:rPr>
+          <w:color w:val="000000" w:themeColor="text1"/>
+          <w:sz w:val="32"/>
+          <w:szCs w:val="40"/>
+        </w:rPr>
+        <w:br/>
+      </w:r>
+      <w:r>
+        <w:rPr>
+          <w:color w:val="000000" w:themeColor="text1"/>
+          <w:sz w:val="32"/>
+          <w:szCs w:val="40"/>
+        </w:rPr>
+        <w:t>3.2</w:t>
+      </w:r>
+      <w:r>
+        <w:rPr>
+          <w:color w:val="000000" w:themeColor="text1"/>
+          <w:sz w:val="32"/>
+          <w:szCs w:val="40"/>
+        </w:rPr>
+        <w:t>-</w:t>
+      </w:r>
+      <w:r>
+        <w:rPr>
+          <w:color w:val="000000" w:themeColor="text1"/>
+          <w:sz w:val="32"/>
+          <w:szCs w:val="40"/>
+        </w:rPr>
+        <w:t xml:space="preserve"> User Purchase History Filtering ....................</w:t>
+      </w:r>
+      <w:r>
+        <w:rPr>
+          <w:color w:val="000000" w:themeColor="text1"/>
+          <w:sz w:val="32"/>
+          <w:szCs w:val="40"/>
+        </w:rPr>
+        <w:t>....</w:t>
+      </w:r>
+      <w:r>
+        <w:rPr>
+          <w:color w:val="000000" w:themeColor="text1"/>
+          <w:sz w:val="32"/>
+          <w:szCs w:val="40"/>
+        </w:rPr>
+        <w:t>................</w:t>
+      </w:r>
+      <w:r>
+        <w:rPr>
+          <w:color w:val="000000" w:themeColor="text1"/>
+          <w:sz w:val="32"/>
+          <w:szCs w:val="40"/>
+        </w:rPr>
+        <w:t>.</w:t>
+      </w:r>
+      <w:r>
+        <w:rPr>
+          <w:color w:val="000000" w:themeColor="text1"/>
+          <w:sz w:val="32"/>
+          <w:szCs w:val="40"/>
+        </w:rPr>
+        <w:tab/>
+      </w:r>
+      <w:r>
+        <w:rPr>
+          <w:color w:val="000000" w:themeColor="text1"/>
+          <w:sz w:val="32"/>
+          <w:szCs w:val="40"/>
+        </w:rPr>
+        <w:t>7</w:t>
+      </w:r>
+      <w:r>
+        <w:rPr>
+          <w:color w:val="000000" w:themeColor="text1"/>
+          <w:sz w:val="32"/>
+          <w:szCs w:val="40"/>
+        </w:rPr>
+        <w:br/>
+      </w:r>
+      <w:r>
+        <w:rPr>
+          <w:color w:val="000000" w:themeColor="text1"/>
+          <w:sz w:val="32"/>
+          <w:szCs w:val="40"/>
+        </w:rPr>
+        <w:t>3.3</w:t>
+      </w:r>
+      <w:r>
+        <w:rPr>
+          <w:color w:val="000000" w:themeColor="text1"/>
+          <w:sz w:val="32"/>
+          <w:szCs w:val="40"/>
+        </w:rPr>
+        <w:t>-</w:t>
+      </w:r>
+      <w:r>
+        <w:rPr>
+          <w:color w:val="000000" w:themeColor="text1"/>
+          <w:sz w:val="32"/>
+          <w:szCs w:val="40"/>
+        </w:rPr>
+        <w:t xml:space="preserve"> Recommendation Function .................................</w:t>
+      </w:r>
+      <w:r>
+        <w:rPr>
+          <w:color w:val="000000" w:themeColor="text1"/>
+          <w:sz w:val="32"/>
+          <w:szCs w:val="40"/>
+        </w:rPr>
+        <w:t>.</w:t>
+      </w:r>
+      <w:r>
+        <w:rPr>
+          <w:color w:val="000000" w:themeColor="text1"/>
+          <w:sz w:val="32"/>
+          <w:szCs w:val="40"/>
+        </w:rPr>
+        <w:t>...........</w:t>
+      </w:r>
+      <w:r>
+        <w:rPr>
+          <w:color w:val="000000" w:themeColor="text1"/>
+          <w:sz w:val="32"/>
+          <w:szCs w:val="40"/>
+        </w:rPr>
+        <w:t>.</w:t>
+      </w:r>
+      <w:r>
+        <w:rPr>
+          <w:color w:val="000000" w:themeColor="text1"/>
+          <w:sz w:val="32"/>
+          <w:szCs w:val="40"/>
+        </w:rPr>
+        <w:tab/>
+      </w:r>
+      <w:r>
+        <w:rPr>
+          <w:color w:val="000000" w:themeColor="text1"/>
+          <w:sz w:val="32"/>
+          <w:szCs w:val="40"/>
+        </w:rPr>
+        <w:t>7</w:t>
+      </w:r>
+      <w:r>
+        <w:rPr>
+          <w:color w:val="000000" w:themeColor="text1"/>
+          <w:sz w:val="32"/>
+          <w:szCs w:val="40"/>
+        </w:rPr>
+        <w:br/>
+      </w:r>
+      <w:r>
+        <w:rPr>
+          <w:color w:val="000000" w:themeColor="text1"/>
+          <w:sz w:val="32"/>
+          <w:szCs w:val="40"/>
+        </w:rPr>
+        <w:t>3.4</w:t>
+      </w:r>
+      <w:r>
+        <w:rPr>
+          <w:color w:val="000000" w:themeColor="text1"/>
+          <w:sz w:val="32"/>
+          <w:szCs w:val="40"/>
+        </w:rPr>
+        <w:t>-</w:t>
+      </w:r>
+      <w:r>
+        <w:rPr>
+          <w:color w:val="000000" w:themeColor="text1"/>
+          <w:sz w:val="32"/>
+          <w:szCs w:val="40"/>
+        </w:rPr>
+        <w:t xml:space="preserve"> Save Weights ................................................................</w:t>
+      </w:r>
+      <w:r>
+        <w:rPr>
+          <w:color w:val="000000" w:themeColor="text1"/>
+          <w:sz w:val="32"/>
+          <w:szCs w:val="40"/>
+        </w:rPr>
+        <w:t>.</w:t>
+      </w:r>
+      <w:r>
+        <w:rPr>
+          <w:color w:val="000000" w:themeColor="text1"/>
+          <w:sz w:val="32"/>
+          <w:szCs w:val="40"/>
+        </w:rPr>
+        <w:t>..</w:t>
+      </w:r>
+      <w:r>
+        <w:rPr>
+          <w:color w:val="000000" w:themeColor="text1"/>
+          <w:sz w:val="32"/>
+          <w:szCs w:val="40"/>
+        </w:rPr>
+        <w:t>.</w:t>
+      </w:r>
+      <w:r>
+        <w:rPr>
+          <w:color w:val="000000" w:themeColor="text1"/>
+          <w:sz w:val="32"/>
+          <w:szCs w:val="40"/>
+        </w:rPr>
+        <w:tab/>
+      </w:r>
+      <w:r>
+        <w:rPr>
+          <w:color w:val="000000" w:themeColor="text1"/>
+          <w:sz w:val="32"/>
+          <w:szCs w:val="40"/>
+        </w:rPr>
+        <w:t>7</w:t>
+      </w:r>
+      <w:r>
+        <w:rPr>
+          <w:color w:val="000000" w:themeColor="text1"/>
+          <w:sz w:val="32"/>
+          <w:szCs w:val="40"/>
+        </w:rPr>
+        <w:br/>
+      </w:r>
+      <w:r>
+        <w:rPr>
+          <w:color w:val="000000" w:themeColor="text1"/>
+          <w:sz w:val="32"/>
+          <w:szCs w:val="40"/>
+        </w:rPr>
+        <w:t>3.5</w:t>
+      </w:r>
+      <w:r>
+        <w:rPr>
+          <w:color w:val="000000" w:themeColor="text1"/>
+          <w:sz w:val="32"/>
+          <w:szCs w:val="40"/>
+        </w:rPr>
+        <w:t>-</w:t>
+      </w:r>
+      <w:r>
+        <w:rPr>
+          <w:color w:val="000000" w:themeColor="text1"/>
+          <w:sz w:val="32"/>
+          <w:szCs w:val="40"/>
+        </w:rPr>
+        <w:t xml:space="preserve"> Ranking and Output .........................................................</w:t>
+      </w:r>
+      <w:r>
+        <w:rPr>
+          <w:color w:val="000000" w:themeColor="text1"/>
+          <w:sz w:val="32"/>
+          <w:szCs w:val="40"/>
+        </w:rPr>
+        <w:t>.</w:t>
+      </w:r>
+      <w:r>
+        <w:rPr>
+          <w:color w:val="000000" w:themeColor="text1"/>
+          <w:sz w:val="32"/>
+          <w:szCs w:val="40"/>
+        </w:rPr>
+        <w:tab/>
+      </w:r>
+      <w:r>
+        <w:rPr>
+          <w:color w:val="000000" w:themeColor="text1"/>
+          <w:sz w:val="32"/>
+          <w:szCs w:val="40"/>
+        </w:rPr>
+        <w:t>7</w:t>
+      </w:r>
+      <w:r>
+        <w:rPr>
+          <w:color w:val="000000" w:themeColor="text1"/>
+          <w:sz w:val="32"/>
+          <w:szCs w:val="40"/>
+        </w:rPr>
+        <w:br/>
+      </w:r>
+      <w:r>
+        <w:rPr>
+          <w:color w:val="000000" w:themeColor="text1"/>
+          <w:sz w:val="32"/>
+          <w:szCs w:val="40"/>
+        </w:rPr>
+        <w:t>3.6</w:t>
+      </w:r>
+      <w:r>
+        <w:rPr>
+          <w:color w:val="000000" w:themeColor="text1"/>
+          <w:sz w:val="32"/>
+          <w:szCs w:val="40"/>
+        </w:rPr>
+        <w:t>-</w:t>
+      </w:r>
+      <w:r>
+        <w:rPr>
+          <w:color w:val="000000" w:themeColor="text1"/>
+          <w:sz w:val="32"/>
+          <w:szCs w:val="40"/>
+        </w:rPr>
+        <w:t xml:space="preserve"> App User Interface ...........................................................</w:t>
+      </w:r>
+      <w:r>
+        <w:rPr>
+          <w:color w:val="000000" w:themeColor="text1"/>
+          <w:sz w:val="32"/>
+          <w:szCs w:val="40"/>
+        </w:rPr>
+        <w:t>.</w:t>
+      </w:r>
+      <w:r>
+        <w:rPr>
+          <w:color w:val="000000" w:themeColor="text1"/>
+          <w:sz w:val="32"/>
+          <w:szCs w:val="40"/>
+        </w:rPr>
+        <w:tab/>
+      </w:r>
+      <w:r>
+        <w:rPr>
+          <w:color w:val="000000" w:themeColor="text1"/>
+          <w:sz w:val="32"/>
+          <w:szCs w:val="40"/>
+        </w:rPr>
+        <w:t>8</w:t>
+      </w:r>
+    </w:p>
+    <w:p>
+      <w:pPr>
+        <w:pStyle w:val="ListParagraph"/>
+        <w:numPr>
+          <w:ilvl w:val="0"/>
+          <w:numId w:val="16"/>
+        </w:numPr>
+        <w:spacing w:line="276" w:lineRule="auto"/>
+        <w:rPr>
+          <w:color w:val="000000" w:themeColor="text1"/>
+          <w:sz w:val="32"/>
+          <w:szCs w:val="40"/>
+        </w:rPr>
+      </w:pPr>
+      <w:r>
+        <w:rPr>
+          <w:color w:val="000000" w:themeColor="text1"/>
+          <w:sz w:val="32"/>
+          <w:szCs w:val="40"/>
+        </w:rPr>
+        <w:t>GitHub Repo ..........................................................................</w:t>
+      </w:r>
+      <w:r>
+        <w:rPr>
+          <w:color w:val="000000" w:themeColor="text1"/>
+          <w:sz w:val="32"/>
+          <w:szCs w:val="40"/>
+        </w:rPr>
+        <w:t>.</w:t>
+      </w:r>
+      <w:r>
+        <w:rPr>
+          <w:color w:val="000000" w:themeColor="text1"/>
+          <w:sz w:val="32"/>
+          <w:szCs w:val="40"/>
+        </w:rPr>
+        <w:tab/>
+      </w:r>
+      <w:r>
+        <w:rPr>
+          <w:color w:val="000000" w:themeColor="text1"/>
+          <w:sz w:val="32"/>
+          <w:szCs w:val="40"/>
+        </w:rPr>
+        <w:t>8</w:t>
+      </w:r>
+    </w:p>
+    <w:p>
+      <w:pPr>
+        <w:pStyle w:val="ListParagraph"/>
+        <w:numPr>
+          <w:ilvl w:val="0"/>
+          <w:numId w:val="16"/>
+        </w:numPr>
+        <w:spacing w:line="276" w:lineRule="auto"/>
+        <w:rPr>
+          <w:color w:val="000000" w:themeColor="text1"/>
+          <w:sz w:val="32"/>
+          <w:szCs w:val="40"/>
+        </w:rPr>
+      </w:pPr>
+      <w:r>
+        <w:rPr>
+          <w:color w:val="000000" w:themeColor="text1"/>
+          <w:sz w:val="32"/>
+          <w:szCs w:val="40"/>
+        </w:rPr>
+        <w:t>Challenges / Contributions .....................................................</w:t>
+      </w:r>
+      <w:r>
+        <w:rPr>
+          <w:color w:val="000000" w:themeColor="text1"/>
+          <w:sz w:val="32"/>
+          <w:szCs w:val="40"/>
+        </w:rPr>
+        <w:t>.</w:t>
+      </w:r>
+      <w:r>
+        <w:rPr>
+          <w:color w:val="000000" w:themeColor="text1"/>
+          <w:sz w:val="32"/>
+          <w:szCs w:val="40"/>
+        </w:rPr>
+        <w:tab/>
+      </w:r>
+      <w:r>
+        <w:rPr>
+          <w:color w:val="000000" w:themeColor="text1"/>
+          <w:sz w:val="32"/>
+          <w:szCs w:val="40"/>
+        </w:rPr>
+        <w:t>8</w:t>
+      </w:r>
+      <w:r>
+        <w:rPr>
+          <w:color w:val="000000" w:themeColor="text1"/>
+          <w:sz w:val="32"/>
+          <w:szCs w:val="40"/>
+        </w:rPr>
+        <w:br/>
+      </w:r>
+      <w:r>
+        <w:rPr>
+          <w:color w:val="000000" w:themeColor="text1"/>
+          <w:sz w:val="32"/>
+          <w:szCs w:val="40"/>
+        </w:rPr>
+        <w:t>5.1</w:t>
+      </w:r>
+      <w:r>
+        <w:rPr>
+          <w:color w:val="000000" w:themeColor="text1"/>
+          <w:sz w:val="32"/>
+          <w:szCs w:val="40"/>
+        </w:rPr>
+        <w:t>-</w:t>
+      </w:r>
+      <w:r>
+        <w:rPr>
+          <w:color w:val="000000" w:themeColor="text1"/>
+          <w:sz w:val="32"/>
+          <w:szCs w:val="40"/>
+        </w:rPr>
+        <w:t xml:space="preserve"> Challenges ......................................................................</w:t>
+      </w:r>
+      <w:r>
+        <w:rPr>
+          <w:color w:val="000000" w:themeColor="text1"/>
+          <w:sz w:val="32"/>
+          <w:szCs w:val="40"/>
+        </w:rPr>
+        <w:t>.</w:t>
+      </w:r>
+      <w:r>
+        <w:rPr>
+          <w:color w:val="000000" w:themeColor="text1"/>
+          <w:sz w:val="32"/>
+          <w:szCs w:val="40"/>
+        </w:rPr>
+        <w:tab/>
+      </w:r>
+      <w:r>
+        <w:rPr>
+          <w:color w:val="000000" w:themeColor="text1"/>
+          <w:sz w:val="32"/>
+          <w:szCs w:val="40"/>
+        </w:rPr>
+        <w:t>8</w:t>
+      </w:r>
+      <w:r>
+        <w:rPr>
+          <w:color w:val="000000" w:themeColor="text1"/>
+          <w:sz w:val="32"/>
+          <w:szCs w:val="40"/>
+        </w:rPr>
+        <w:br/>
+      </w:r>
+      <w:r>
+        <w:rPr>
+          <w:color w:val="000000" w:themeColor="text1"/>
+          <w:sz w:val="32"/>
+          <w:szCs w:val="40"/>
+        </w:rPr>
+        <w:t>5.2</w:t>
+      </w:r>
+      <w:r>
+        <w:rPr>
+          <w:color w:val="000000" w:themeColor="text1"/>
+          <w:sz w:val="32"/>
+          <w:szCs w:val="40"/>
+        </w:rPr>
+        <w:t>-</w:t>
+      </w:r>
+      <w:r>
+        <w:rPr>
+          <w:color w:val="000000" w:themeColor="text1"/>
+          <w:sz w:val="32"/>
+          <w:szCs w:val="40"/>
+        </w:rPr>
+        <w:t xml:space="preserve"> Reflection .......................................................................</w:t>
+      </w:r>
+      <w:r>
+        <w:rPr>
+          <w:color w:val="000000" w:themeColor="text1"/>
+          <w:sz w:val="32"/>
+          <w:szCs w:val="40"/>
+        </w:rPr>
+        <w:t>.</w:t>
+      </w:r>
+      <w:r>
+        <w:rPr>
+          <w:color w:val="000000" w:themeColor="text1"/>
+          <w:sz w:val="32"/>
+          <w:szCs w:val="40"/>
+        </w:rPr>
+        <w:tab/>
+      </w:r>
+      <w:r>
+        <w:rPr>
+          <w:color w:val="000000" w:themeColor="text1"/>
+          <w:sz w:val="32"/>
+          <w:szCs w:val="40"/>
+        </w:rPr>
+        <w:t>10</w:t>
+      </w:r>
+      <w:r>
+        <w:rPr>
+          <w:color w:val="000000" w:themeColor="text1"/>
+          <w:sz w:val="32"/>
+          <w:szCs w:val="40"/>
+        </w:rPr>
+        <w:br/>
+      </w:r>
+      <w:r>
+        <w:rPr>
+          <w:color w:val="000000" w:themeColor="text1"/>
+          <w:sz w:val="32"/>
+          <w:szCs w:val="40"/>
+        </w:rPr>
+        <w:t>5.3</w:t>
+      </w:r>
+      <w:r>
+        <w:rPr>
+          <w:color w:val="000000" w:themeColor="text1"/>
+          <w:sz w:val="32"/>
+          <w:szCs w:val="40"/>
+        </w:rPr>
+        <w:t>-</w:t>
+      </w:r>
+      <w:r>
+        <w:rPr>
+          <w:color w:val="000000" w:themeColor="text1"/>
+          <w:sz w:val="32"/>
+          <w:szCs w:val="40"/>
+        </w:rPr>
+        <w:t xml:space="preserve"> Contributions ................................................................</w:t>
+      </w:r>
+      <w:r>
+        <w:rPr>
+          <w:color w:val="000000" w:themeColor="text1"/>
+          <w:sz w:val="32"/>
+          <w:szCs w:val="40"/>
+        </w:rPr>
+        <w:t>.</w:t>
+      </w:r>
+      <w:r>
+        <w:rPr>
+          <w:color w:val="000000" w:themeColor="text1"/>
+          <w:sz w:val="32"/>
+          <w:szCs w:val="40"/>
+        </w:rPr>
+        <w:t>.</w:t>
+      </w:r>
+      <w:r>
+        <w:rPr>
+          <w:color w:val="000000" w:themeColor="text1"/>
+          <w:sz w:val="32"/>
+          <w:szCs w:val="40"/>
+        </w:rPr>
+        <w:t>.</w:t>
+      </w:r>
+      <w:r>
+        <w:rPr>
+          <w:color w:val="000000" w:themeColor="text1"/>
+          <w:sz w:val="32"/>
+          <w:szCs w:val="40"/>
+        </w:rPr>
+        <w:tab/>
+      </w:r>
+      <w:r>
+        <w:rPr>
+          <w:color w:val="000000" w:themeColor="text1"/>
+          <w:sz w:val="32"/>
+          <w:szCs w:val="40"/>
+        </w:rPr>
+        <w:t>1</w:t>
+      </w:r>
+      <w:r>
+        <w:rPr>
+          <w:color w:val="000000" w:themeColor="text1"/>
+          <w:sz w:val="32"/>
+          <w:szCs w:val="40"/>
+        </w:rPr>
+        <w:t>0</w:t>
+      </w:r>
+    </w:p>
+    <w:p>
+      <w:pPr>
+        <w:pStyle w:val="ListParagraph"/>
+        <w:numPr>
+          <w:ilvl w:val="0"/>
+          <w:numId w:val="16"/>
+        </w:numPr>
+        <w:spacing w:line="276" w:lineRule="auto"/>
+        <w:rPr>
+          <w:color w:val="000000" w:themeColor="text1"/>
+          <w:sz w:val="32"/>
+          <w:szCs w:val="40"/>
+        </w:rPr>
+      </w:pPr>
+      <w:r>
+        <w:rPr>
+          <w:color w:val="000000" w:themeColor="text1"/>
+          <w:sz w:val="32"/>
+          <w:szCs w:val="40"/>
+        </w:rPr>
+        <w:t>References .........................................................................</w:t>
+      </w:r>
+      <w:r>
+        <w:rPr>
+          <w:color w:val="000000" w:themeColor="text1"/>
+          <w:sz w:val="32"/>
+          <w:szCs w:val="40"/>
+        </w:rPr>
+        <w:t>....</w:t>
+      </w:r>
+      <w:r>
+        <w:rPr>
+          <w:color w:val="000000" w:themeColor="text1"/>
+          <w:sz w:val="32"/>
+          <w:szCs w:val="40"/>
+        </w:rPr>
+        <w:tab/>
+      </w:r>
+      <w:r>
+        <w:rPr>
+          <w:color w:val="000000" w:themeColor="text1"/>
+          <w:sz w:val="32"/>
+          <w:szCs w:val="40"/>
+        </w:rPr>
+        <w:t>12</w:t>
+      </w:r>
+    </w:p>
+    <w:p>
+      <w:pPr>
+        <w:pStyle w:val="ListParagraph"/>
+        <w:numPr>
+          <w:ilvl w:val="0"/>
+          <w:numId w:val="16"/>
+        </w:numPr>
+        <w:spacing w:line="276" w:lineRule="auto"/>
+        <w:rPr>
+          <w:color w:val="000000" w:themeColor="text1"/>
+          <w:sz w:val="32"/>
+          <w:szCs w:val="40"/>
+        </w:rPr>
+      </w:pPr>
+      <w:r>
+        <w:rPr>
+          <w:color w:val="000000" w:themeColor="text1"/>
+          <w:sz w:val="32"/>
+          <w:szCs w:val="40"/>
+        </w:rPr>
+        <w:t>Appendix ...............................................................................</w:t>
+      </w:r>
+      <w:r>
+        <w:rPr>
+          <w:color w:val="000000" w:themeColor="text1"/>
+          <w:sz w:val="32"/>
+          <w:szCs w:val="40"/>
+        </w:rPr>
+        <w:t>.</w:t>
+      </w:r>
+      <w:r>
+        <w:rPr>
+          <w:color w:val="000000" w:themeColor="text1"/>
+          <w:sz w:val="32"/>
+          <w:szCs w:val="40"/>
+        </w:rPr>
+        <w:tab/>
+      </w:r>
+      <w:r>
+        <w:rPr>
+          <w:color w:val="000000" w:themeColor="text1"/>
+          <w:sz w:val="32"/>
+          <w:szCs w:val="40"/>
+        </w:rPr>
+        <w:t>13</w:t>
+      </w:r>
+    </w:p>
+    <w:p>
+      <w:pPr>
+        <w:rPr>
+          <w:b/>
+          <w:bCs/>
+          <w:color w:val="000000" w:themeColor="text1"/>
+          <w:sz w:val="32"/>
+          <w:szCs w:val="40"/>
+        </w:rPr>
+      </w:pPr>
+    </w:p>
+    <w:p>
+      <w:pPr>
+        <w:rPr>
+          <w:b/>
+          <w:bCs/>
+          <w:color w:val="000000" w:themeColor="text1"/>
           <w:sz w:val="28"/>
           <w:szCs w:val="36"/>
         </w:rPr>
@@ -138,31 +2079,76 @@
         <w:rPr>
           <w:b/>
           <w:bCs/>
+          <w:color w:val="000000" w:themeColor="text1"/>
           <w:sz w:val="28"/>
           <w:szCs w:val="36"/>
         </w:rPr>
-        <w:t>Model Architecture and Features</w:t>
-      </w:r>
-    </w:p>
-    <w:p>
-      <w:pPr>
-        <w:pStyle w:val="ListParagraph"/>
-        <w:ind w:left="360"/>
-        <w:rPr>
-          <w:b/>
-          <w:bCs/>
+        <w:lastRenderedPageBreak/>
+        <w:t xml:space="preserve">1. </w:t>
+      </w:r>
+      <w:r>
+        <w:rPr>
+          <w:b/>
+          <w:bCs/>
+          <w:color w:val="000000" w:themeColor="text1"/>
           <w:sz w:val="28"/>
           <w:szCs w:val="36"/>
         </w:rPr>
-      </w:pPr>
-    </w:p>
-    <w:p>
-      <w:pPr>
-        <w:pStyle w:val="ListParagraph"/>
-        <w:numPr>
-          <w:ilvl w:val="1"/>
-          <w:numId w:val="3"/>
-        </w:numPr>
+        <w:t>Purpos</w:t>
+      </w:r>
+      <w:r>
+        <w:rPr>
+          <w:b/>
+          <w:bCs/>
+          <w:color w:val="000000" w:themeColor="text1"/>
+          <w:sz w:val="28"/>
+          <w:szCs w:val="36"/>
+        </w:rPr>
+        <w:t>e &amp; Audience</w:t>
+      </w:r>
+    </w:p>
+    <w:p>
+      <w:r>
+        <w:t>Recommender systems are widely used across digital platforms where user choice is central. They benefit both users and creators by improving discovery, increasing engagement, and driving higher conversion rates. A well-known example is Amazon’s recommendation engine, which has significantly boosted user interaction and overall spending on its platform. For customers, these systems enhance the shopping experience by presenting products that align with personal preferences—whether inferred from individual browsing behavior or derived from broader popularity patterns. As a result, recommender systems have fundamentally reshaped the way users discover and interact with products online.</w:t>
+      </w:r>
+    </w:p>
+    <w:p>
+      <w:r>
+        <w:t>In this project, the intended audience for the recommender system includes both end users who seek personalized product suggestions and the platform owners who benefit from improved user engagement and decision support.</w:t>
+      </w:r>
+    </w:p>
+    <w:p>
+      <w:pPr>
+        <w:rPr>
+          <w:b/>
+          <w:bCs/>
+          <w:sz w:val="28"/>
+          <w:szCs w:val="36"/>
+        </w:rPr>
+      </w:pPr>
+      <w:bookmarkStart w:id="0" w:name="_Hlk216249522"/>
+      <w:r>
+        <w:rPr>
+          <w:b/>
+          <w:bCs/>
+          <w:sz w:val="28"/>
+          <w:szCs w:val="36"/>
+        </w:rPr>
+        <w:t xml:space="preserve">2. </w:t>
+      </w:r>
+      <w:r>
+        <w:rPr>
+          <w:b/>
+          <w:bCs/>
+          <w:sz w:val="28"/>
+          <w:szCs w:val="36"/>
+        </w:rPr>
+        <w:t>Model Architecture and Features</w:t>
+      </w:r>
+      <w:bookmarkEnd w:id="0"/>
+    </w:p>
+    <w:p>
+      <w:pPr>
         <w:rPr>
           <w:b/>
           <w:bCs/>
@@ -170,6 +2156,7 @@
           <w:szCs w:val="32"/>
         </w:rPr>
       </w:pPr>
+      <w:bookmarkStart w:id="1" w:name="_Hlk216249905"/>
       <w:r>
         <w:rPr>
           <w:b/>
@@ -177,9 +2164,19 @@
           <w:sz w:val="24"/>
           <w:szCs w:val="32"/>
         </w:rPr>
+        <w:t xml:space="preserve">2.1 </w:t>
+      </w:r>
+      <w:r>
+        <w:rPr>
+          <w:b/>
+          <w:bCs/>
+          <w:sz w:val="24"/>
+          <w:szCs w:val="32"/>
+        </w:rPr>
         <w:t>NoSQL Database</w:t>
       </w:r>
     </w:p>
+    <w:bookmarkEnd w:id="1"/>
     <w:p>
       <w:r>
         <w:t>Our first task was to load the dataset into a document-oriented database, as the data was provided in JSON format. Because the dataset contains semi-structured text and tens of millions of records, a flexible NoSQL system was required.</w:t>
@@ -282,7 +2279,7 @@
                     <pic:cNvPicPr/>
                   </pic:nvPicPr>
                   <pic:blipFill>
-                    <a:blip r:embed="rId6"/>
+                    <a:blip r:embed="rId9"/>
                     <a:stretch>
                       <a:fillRect/>
                     </a:stretch>
@@ -408,7 +2405,7 @@
                     <pic:cNvPicPr/>
                   </pic:nvPicPr>
                   <pic:blipFill>
-                    <a:blip r:embed="rId7"/>
+                    <a:blip r:embed="rId10"/>
                     <a:stretch>
                       <a:fillRect/>
                     </a:stretch>
@@ -471,7 +2468,7 @@
                     <pic:cNvPicPr/>
                   </pic:nvPicPr>
                   <pic:blipFill>
-                    <a:blip r:embed="rId8"/>
+                    <a:blip r:embed="rId11"/>
                     <a:stretch>
                       <a:fillRect/>
                     </a:stretch>
@@ -496,25 +2493,20 @@
     <w:p/>
     <w:p>
       <w:pPr>
-        <w:pStyle w:val="ListParagraph"/>
-        <w:numPr>
-          <w:ilvl w:val="1"/>
-          <w:numId w:val="3"/>
-        </w:numPr>
         <w:rPr>
           <w:b/>
           <w:sz w:val="24"/>
           <w:szCs w:val="32"/>
         </w:rPr>
       </w:pPr>
+      <w:bookmarkStart w:id="2" w:name="_Hlk216249972"/>
       <w:r>
         <w:rPr>
           <w:b/>
           <w:sz w:val="24"/>
           <w:szCs w:val="32"/>
         </w:rPr>
-        <w:lastRenderedPageBreak/>
-        <w:t>Data Preprocessing</w:t>
+        <w:t xml:space="preserve">2.2 </w:t>
       </w:r>
       <w:r>
         <w:rPr>
@@ -522,64 +2514,64 @@
           <w:sz w:val="24"/>
           <w:szCs w:val="32"/>
         </w:rPr>
-        <w:t>: Text Cleaning</w:t>
-      </w:r>
-    </w:p>
-    <w:p>
-      <w:r>
-        <w:t>The rest of this project was built using Python</w:t>
-      </w:r>
-      <w:r>
-        <w:t xml:space="preserve">, starting with loading the data from the MongoDB database and into a </w:t>
-      </w:r>
-      <w:proofErr w:type="spellStart"/>
-      <w:r>
-        <w:t>Jupyter</w:t>
-      </w:r>
-      <w:proofErr w:type="spellEnd"/>
-      <w:r>
-        <w:t xml:space="preserve"> notebook</w:t>
-      </w:r>
-      <w:r>
-        <w:t>.  After loading libraries and data, we continued by r</w:t>
-      </w:r>
-      <w:r>
-        <w:t>emoving English stop words and HTML or special character artifacts (e.g., “</w:t>
-      </w:r>
-      <w:proofErr w:type="spellStart"/>
-      <w:r>
-        <w:t>nbsp</w:t>
-      </w:r>
-      <w:proofErr w:type="spellEnd"/>
-      <w:r>
-        <w:t>”</w:t>
-      </w:r>
-      <w:proofErr w:type="gramStart"/>
-      <w:r>
-        <w:t>)</w:t>
-      </w:r>
-      <w:r>
-        <w:t>, and</w:t>
-      </w:r>
-      <w:proofErr w:type="gramEnd"/>
-      <w:r>
-        <w:t xml:space="preserve"> t</w:t>
-      </w:r>
-      <w:r>
-        <w:t>okenizing the text into manageable word units for later feature extraction and embedding.</w:t>
-      </w:r>
-    </w:p>
-    <w:p/>
-    <w:p>
-      <w:r>
-        <w:rPr>
-          <w:b/>
-          <w:bCs/>
+        <w:t>Data Preprocessing</w:t>
+      </w:r>
+      <w:r>
+        <w:rPr>
+          <w:b/>
           <w:sz w:val="24"/>
           <w:szCs w:val="32"/>
         </w:rPr>
-        <w:t xml:space="preserve">2.3 </w:t>
-      </w:r>
+        <w:t>: Text Cleaning</w:t>
+      </w:r>
+    </w:p>
+    <w:bookmarkEnd w:id="2"/>
+    <w:p>
+      <w:r>
+        <w:t>The rest of this project was built using Python</w:t>
+      </w:r>
+      <w:r>
+        <w:t xml:space="preserve">, starting with loading the data from the MongoDB database and into a </w:t>
+      </w:r>
+      <w:proofErr w:type="spellStart"/>
+      <w:r>
+        <w:t>Jupyter</w:t>
+      </w:r>
+      <w:proofErr w:type="spellEnd"/>
+      <w:r>
+        <w:t xml:space="preserve"> notebook</w:t>
+      </w:r>
+      <w:r>
+        <w:t>.  After loading libraries and data, we continued by r</w:t>
+      </w:r>
+      <w:r>
+        <w:t>emoving English stop words and HTML or special character artifacts (e.g., “</w:t>
+      </w:r>
+      <w:proofErr w:type="spellStart"/>
+      <w:r>
+        <w:t>nbsp</w:t>
+      </w:r>
+      <w:proofErr w:type="spellEnd"/>
+      <w:r>
+        <w:t>”</w:t>
+      </w:r>
+      <w:proofErr w:type="gramStart"/>
+      <w:r>
+        <w:t>)</w:t>
+      </w:r>
+      <w:r>
+        <w:t>, and</w:t>
+      </w:r>
+      <w:proofErr w:type="gramEnd"/>
+      <w:r>
+        <w:t xml:space="preserve"> t</w:t>
+      </w:r>
+      <w:r>
+        <w:t>okenizing the text into manageable word units for later feature extraction and embedding.</w:t>
+      </w:r>
+    </w:p>
+    <w:p/>
+    <w:p>
       <w:r>
         <w:rPr>
           <w:b/>
@@ -587,7 +2579,7 @@
           <w:sz w:val="24"/>
           <w:szCs w:val="32"/>
         </w:rPr>
-        <w:tab/>
+        <w:t xml:space="preserve">2.3 </w:t>
       </w:r>
       <w:r>
         <w:rPr>
@@ -596,8 +2588,9 @@
           <w:sz w:val="24"/>
           <w:szCs w:val="32"/>
         </w:rPr>
-        <w:t>Feature Extraction</w:t>
-      </w:r>
+        <w:tab/>
+      </w:r>
+      <w:bookmarkStart w:id="3" w:name="_Hlk216250017"/>
       <w:r>
         <w:rPr>
           <w:b/>
@@ -605,8 +2598,18 @@
           <w:sz w:val="24"/>
           <w:szCs w:val="32"/>
         </w:rPr>
+        <w:t>Feature Extraction</w:t>
+      </w:r>
+      <w:r>
+        <w:rPr>
+          <w:b/>
+          <w:bCs/>
+          <w:sz w:val="24"/>
+          <w:szCs w:val="32"/>
+        </w:rPr>
         <w:t xml:space="preserve"> &amp; Collaborative Filtering Model</w:t>
       </w:r>
+      <w:bookmarkEnd w:id="3"/>
     </w:p>
     <w:p>
       <w:r>
@@ -657,6 +2660,7 @@
         </w:rPr>
         <w:tab/>
       </w:r>
+      <w:bookmarkStart w:id="4" w:name="_Hlk216250043"/>
       <w:r>
         <w:rPr>
           <w:b/>
@@ -666,6 +2670,7 @@
         </w:rPr>
         <w:t>App Architecture</w:t>
       </w:r>
+      <w:bookmarkEnd w:id="4"/>
     </w:p>
     <w:p>
       <w:pPr>
@@ -724,8 +2729,16 @@
           <w:bCs/>
         </w:rPr>
         <w:tab/>
+      </w:r>
+      <w:bookmarkStart w:id="5" w:name="_Hlk216250083"/>
+      <w:r>
+        <w:rPr>
+          <w:b/>
+          <w:bCs/>
+        </w:rPr>
         <w:t>Application structure layer</w:t>
       </w:r>
+      <w:bookmarkEnd w:id="5"/>
       <w:r>
         <w:rPr>
           <w:sz w:val="24"/>
@@ -773,8 +2786,16 @@
           <w:bCs/>
         </w:rPr>
         <w:tab/>
+      </w:r>
+      <w:bookmarkStart w:id="6" w:name="_Hlk216250114"/>
+      <w:r>
+        <w:rPr>
+          <w:b/>
+          <w:bCs/>
+        </w:rPr>
         <w:t>Data access layer</w:t>
       </w:r>
+      <w:bookmarkEnd w:id="6"/>
       <w:r>
         <w:rPr>
           <w:sz w:val="24"/>
@@ -834,8 +2855,16 @@
           <w:bCs/>
         </w:rPr>
         <w:tab/>
+      </w:r>
+      <w:bookmarkStart w:id="7" w:name="_Hlk216250150"/>
+      <w:r>
+        <w:rPr>
+          <w:b/>
+          <w:bCs/>
+        </w:rPr>
         <w:t>UI layer</w:t>
       </w:r>
+      <w:bookmarkEnd w:id="7"/>
       <w:r>
         <w:rPr>
           <w:sz w:val="24"/>
@@ -852,7 +2881,11 @@
       </w:r>
       <w:proofErr w:type="spellEnd"/>
       <w:r>
-        <w:t xml:space="preserve"> multipage framework, which provides a clean, interactive experience without requiring a backend server. Each page implements a specific functionality: the Users page presents a searchable and paginated view of user data; the Review History page displays users' past interactions; and the Recommendation page serves as the main entry point for generating model-driven suggestions. </w:t>
+        <w:t xml:space="preserve"> multipage framework, which provides a clean, interactive experience </w:t>
+      </w:r>
+      <w:r>
+        <w:lastRenderedPageBreak/>
+        <w:t xml:space="preserve">without requiring a backend server. Each page implements a specific functionality: the Users page presents a searchable and paginated view of user data; the Review History page displays users' past interactions; and the Recommendation page serves as the main entry point for generating model-driven suggestions. </w:t>
       </w:r>
       <w:proofErr w:type="spellStart"/>
       <w:r>
@@ -860,11 +2893,7 @@
       </w:r>
       <w:proofErr w:type="spellEnd"/>
       <w:r>
-        <w:t xml:space="preserve"> </w:t>
-      </w:r>
-      <w:r>
-        <w:lastRenderedPageBreak/>
-        <w:t>session state and custom CSS styling enhance navigation and make the interface responsive, intuitive, and visually consistent.</w:t>
+        <w:t xml:space="preserve"> session state and custom CSS styling enhance navigation and make the interface responsive, intuitive, and visually consistent.</w:t>
       </w:r>
     </w:p>
     <w:p>
@@ -895,8 +2924,16 @@
           <w:bCs/>
         </w:rPr>
         <w:tab/>
+      </w:r>
+      <w:bookmarkStart w:id="8" w:name="_Hlk216250196"/>
+      <w:r>
+        <w:rPr>
+          <w:b/>
+          <w:bCs/>
+        </w:rPr>
         <w:t>Model serving layer</w:t>
       </w:r>
+      <w:bookmarkEnd w:id="8"/>
       <w:r>
         <w:rPr>
           <w:sz w:val="24"/>
@@ -967,6 +3004,7 @@
         </w:rPr>
         <w:tab/>
       </w:r>
+      <w:bookmarkStart w:id="9" w:name="_Hlk216250227"/>
       <w:r>
         <w:rPr>
           <w:b/>
@@ -976,6 +3014,7 @@
         </w:rPr>
         <w:t>Literature Consulted for Architecture</w:t>
       </w:r>
+      <w:bookmarkEnd w:id="9"/>
     </w:p>
     <w:p>
       <w:r>
@@ -1056,8 +3095,19 @@
           <w:sz w:val="28"/>
           <w:szCs w:val="36"/>
         </w:rPr>
-        <w:t>. Functionalities</w:t>
-      </w:r>
+        <w:t xml:space="preserve">. </w:t>
+      </w:r>
+      <w:bookmarkStart w:id="10" w:name="_Hlk216249588"/>
+      <w:r>
+        <w:rPr>
+          <w:b/>
+          <w:bCs/>
+          <w:sz w:val="28"/>
+          <w:szCs w:val="36"/>
+        </w:rPr>
+        <w:t>Functionalities</w:t>
+      </w:r>
+      <w:bookmarkEnd w:id="10"/>
     </w:p>
     <w:p>
       <w:pPr>
@@ -1098,6 +3148,7 @@
         </w:rPr>
         <w:tab/>
       </w:r>
+      <w:bookmarkStart w:id="11" w:name="_Hlk216250258"/>
       <w:r>
         <w:rPr>
           <w:b/>
@@ -1107,6 +3158,7 @@
         </w:rPr>
         <w:t>Item Embedding Integration</w:t>
       </w:r>
+      <w:bookmarkEnd w:id="11"/>
     </w:p>
     <w:p>
       <w:pPr>
@@ -1162,6 +3214,7 @@
         </w:rPr>
         <w:tab/>
       </w:r>
+      <w:bookmarkStart w:id="12" w:name="_Hlk216250377"/>
       <w:r>
         <w:rPr>
           <w:b/>
@@ -1171,6 +3224,7 @@
         </w:rPr>
         <w:t>User–Item Index Mapping</w:t>
       </w:r>
+      <w:bookmarkEnd w:id="12"/>
     </w:p>
     <w:p>
       <w:pPr>
@@ -1304,6 +3358,7 @@
           <w:b/>
           <w:bCs/>
         </w:rPr>
+        <w:lastRenderedPageBreak/>
         <w:t>idx_to_</w:t>
       </w:r>
       <w:proofErr w:type="gramStart"/>
@@ -1370,9 +3425,9 @@
           <w:sz w:val="24"/>
           <w:szCs w:val="24"/>
         </w:rPr>
-        <w:lastRenderedPageBreak/>
         <w:tab/>
       </w:r>
+      <w:bookmarkStart w:id="13" w:name="_Hlk216250405"/>
       <w:r>
         <w:rPr>
           <w:b/>
@@ -1382,6 +3437,7 @@
         </w:rPr>
         <w:t>User Purchase History Filtering</w:t>
       </w:r>
+      <w:bookmarkEnd w:id="13"/>
     </w:p>
     <w:p>
       <w:pPr>
@@ -1514,6 +3570,7 @@
         </w:rPr>
         <w:tab/>
       </w:r>
+      <w:bookmarkStart w:id="14" w:name="_Hlk216250430"/>
       <w:r>
         <w:rPr>
           <w:b/>
@@ -1523,6 +3580,7 @@
         </w:rPr>
         <w:t>Recommendation Function</w:t>
       </w:r>
+      <w:bookmarkEnd w:id="14"/>
     </w:p>
     <w:p>
       <w:pPr>
@@ -1836,66 +3894,66 @@
           <w:szCs w:val="32"/>
         </w:rPr>
         <w:tab/>
-        <w:t>Save Weights</w:t>
-      </w:r>
-    </w:p>
-    <w:p>
-      <w:pPr>
-        <w:rPr>
-          <w:bCs/>
-        </w:rPr>
-      </w:pPr>
-      <w:r>
-        <w:rPr>
-          <w:bCs/>
-        </w:rPr>
-        <w:t xml:space="preserve">Once the model is trained, we save the weights to ensure reproducibility and enable deployment without retraining.  This allows the application to load the pretrained weights and perform fast inference, making the recommendation system suitable for integration into </w:t>
-      </w:r>
-      <w:r>
-        <w:rPr>
-          <w:bCs/>
-        </w:rPr>
-        <w:t>the</w:t>
-      </w:r>
-      <w:r>
-        <w:rPr>
-          <w:bCs/>
-        </w:rPr>
-        <w:t xml:space="preserve"> web app (</w:t>
-      </w:r>
-      <w:proofErr w:type="spellStart"/>
-      <w:r>
-        <w:rPr>
-          <w:bCs/>
-        </w:rPr>
-        <w:t>Streamlit</w:t>
-      </w:r>
-      <w:proofErr w:type="spellEnd"/>
-      <w:r>
-        <w:rPr>
-          <w:bCs/>
-        </w:rPr>
-        <w:t>)</w:t>
-      </w:r>
-    </w:p>
-    <w:p>
-      <w:pPr>
-        <w:rPr>
-          <w:b/>
-          <w:bCs/>
+      </w:r>
+      <w:bookmarkStart w:id="15" w:name="_Hlk216250453"/>
+      <w:r>
+        <w:rPr>
+          <w:b/>
           <w:sz w:val="24"/>
           <w:szCs w:val="32"/>
         </w:rPr>
-      </w:pPr>
-      <w:r>
+        <w:t>Save Weights</w:t>
+      </w:r>
+      <w:bookmarkEnd w:id="15"/>
+    </w:p>
+    <w:p>
+      <w:pPr>
+        <w:rPr>
+          <w:bCs/>
+        </w:rPr>
+      </w:pPr>
+      <w:r>
+        <w:rPr>
+          <w:bCs/>
+        </w:rPr>
+        <w:t xml:space="preserve">Once the model is trained, we save the weights to ensure reproducibility and enable deployment without retraining.  This allows the application to load the pretrained weights and perform fast inference, making the recommendation system suitable for integration into </w:t>
+      </w:r>
+      <w:r>
+        <w:rPr>
+          <w:bCs/>
+        </w:rPr>
+        <w:t>the</w:t>
+      </w:r>
+      <w:r>
+        <w:rPr>
+          <w:bCs/>
+        </w:rPr>
+        <w:t xml:space="preserve"> web app (</w:t>
+      </w:r>
+      <w:proofErr w:type="spellStart"/>
+      <w:r>
+        <w:rPr>
+          <w:bCs/>
+        </w:rPr>
+        <w:t>Streamlit</w:t>
+      </w:r>
+      <w:proofErr w:type="spellEnd"/>
+      <w:r>
+        <w:rPr>
+          <w:bCs/>
+        </w:rPr>
+        <w:t>)</w:t>
+      </w:r>
+    </w:p>
+    <w:p>
+      <w:pPr>
         <w:rPr>
           <w:b/>
           <w:bCs/>
           <w:sz w:val="24"/>
           <w:szCs w:val="32"/>
         </w:rPr>
-        <w:t>3.</w:t>
-      </w:r>
+      </w:pPr>
       <w:r>
         <w:rPr>
           <w:b/>
@@ -1903,7 +3961,7 @@
           <w:sz w:val="24"/>
           <w:szCs w:val="32"/>
         </w:rPr>
-        <w:t>5</w:t>
+        <w:t>3.</w:t>
       </w:r>
       <w:r>
         <w:rPr>
@@ -1912,7 +3970,7 @@
           <w:sz w:val="24"/>
           <w:szCs w:val="32"/>
         </w:rPr>
-        <w:tab/>
+        <w:t>5</w:t>
       </w:r>
       <w:r>
         <w:rPr>
@@ -1921,8 +3979,19 @@
           <w:sz w:val="24"/>
           <w:szCs w:val="32"/>
         </w:rPr>
+        <w:tab/>
+      </w:r>
+      <w:bookmarkStart w:id="16" w:name="_Hlk216250476"/>
+      <w:r>
+        <w:rPr>
+          <w:b/>
+          <w:bCs/>
+          <w:sz w:val="24"/>
+          <w:szCs w:val="32"/>
+        </w:rPr>
         <w:t>Ranking and Output</w:t>
       </w:r>
+      <w:bookmarkEnd w:id="16"/>
     </w:p>
     <w:p>
       <w:pPr>
@@ -2071,6 +4140,7 @@
           <w:sz w:val="24"/>
           <w:szCs w:val="24"/>
         </w:rPr>
+        <w:lastRenderedPageBreak/>
         <w:t>3.6</w:t>
       </w:r>
       <w:r>
@@ -2091,6 +4161,7 @@
         </w:rPr>
         <w:tab/>
       </w:r>
+      <w:bookmarkStart w:id="17" w:name="_Hlk216250506"/>
       <w:r>
         <w:rPr>
           <w:b/>
@@ -2100,6 +4171,7 @@
         </w:rPr>
         <w:t>App User Interface</w:t>
       </w:r>
+      <w:bookmarkEnd w:id="17"/>
     </w:p>
     <w:p>
       <w:pPr>
@@ -2151,11 +4223,7 @@
       </w:r>
       <w:proofErr w:type="gramEnd"/>
       <w:r>
-        <w:t xml:space="preserve"> systems, where transparency and ease of </w:t>
-      </w:r>
-      <w:r>
-        <w:lastRenderedPageBreak/>
-        <w:t>navigation help users trust the system’s suggestions and understand how their inputs influence the results. Ultimately, the UI transforms the underlying model into a functional, user-friendly tool that supports exploration, insight, and decision-making.</w:t>
+        <w:t xml:space="preserve"> systems, where transparency and ease of navigation help users trust the system’s suggestions and understand how their inputs influence the results. Ultimately, the UI transforms the underlying model into a functional, user-friendly tool that supports exploration, insight, and decision-making.</w:t>
       </w:r>
     </w:p>
     <w:p>
@@ -2170,6 +4238,9 @@
         <w:ind w:left="0"/>
       </w:pPr>
       <w:r>
+        <w:rPr>
+          <w:noProof/>
+        </w:rPr>
         <w:drawing>
           <wp:inline distT="0" distB="0" distL="0" distR="0" wp14:anchorId="54C0BD1D" wp14:editId="1B3B67B4">
             <wp:extent cx="6743700" cy="3563498"/>
@@ -2186,7 +4257,7 @@
                     <pic:cNvPicPr/>
                   </pic:nvPicPr>
                   <pic:blipFill>
-                    <a:blip r:embed="rId9"/>
+                    <a:blip r:embed="rId12"/>
                     <a:stretch>
                       <a:fillRect/>
                     </a:stretch>
@@ -2249,6 +4320,7 @@
         </w:rPr>
         <w:t xml:space="preserve">. </w:t>
       </w:r>
+      <w:bookmarkStart w:id="18" w:name="_Hlk216249673"/>
       <w:r>
         <w:rPr>
           <w:b/>
@@ -2258,6 +4330,7 @@
         </w:rPr>
         <w:t>GitHub Repo</w:t>
       </w:r>
+      <w:bookmarkEnd w:id="18"/>
     </w:p>
     <w:p>
       <w:pPr>
@@ -2283,209 +4356,125 @@
     <w:p>
       <w:pPr>
         <w:rPr>
+          <w:b/>
+          <w:bCs/>
+          <w:sz w:val="28"/>
+          <w:szCs w:val="36"/>
+        </w:rPr>
+      </w:pPr>
+      <w:r>
+        <w:rPr>
+          <w:b/>
+          <w:bCs/>
+          <w:sz w:val="28"/>
+          <w:szCs w:val="36"/>
+        </w:rPr>
+        <w:t xml:space="preserve">5. </w:t>
+      </w:r>
+      <w:bookmarkStart w:id="19" w:name="_Hlk216249711"/>
+      <w:r>
+        <w:rPr>
+          <w:b/>
+          <w:bCs/>
+          <w:sz w:val="28"/>
+          <w:szCs w:val="36"/>
+        </w:rPr>
+        <w:t>Challenges</w:t>
+      </w:r>
+      <w:r>
+        <w:rPr>
+          <w:b/>
+          <w:bCs/>
+          <w:sz w:val="28"/>
+          <w:szCs w:val="36"/>
+        </w:rPr>
+        <w:t xml:space="preserve">/Contributions </w:t>
+      </w:r>
+      <w:bookmarkEnd w:id="19"/>
+    </w:p>
+    <w:p>
+      <w:pPr>
+        <w:rPr>
+          <w:b/>
+          <w:bCs/>
           <w:sz w:val="24"/>
           <w:szCs w:val="32"/>
         </w:rPr>
       </w:pPr>
-    </w:p>
-    <w:p>
-      <w:pPr>
-        <w:rPr>
+      <w:r>
+        <w:rPr>
+          <w:b/>
+          <w:bCs/>
           <w:sz w:val="24"/>
           <w:szCs w:val="32"/>
         </w:rPr>
-      </w:pPr>
-    </w:p>
-    <w:p>
-      <w:pPr>
-        <w:rPr>
+        <w:t xml:space="preserve">5.1 </w:t>
+      </w:r>
+      <w:bookmarkStart w:id="20" w:name="_Hlk216250604"/>
+      <w:r>
+        <w:rPr>
+          <w:b/>
+          <w:bCs/>
           <w:sz w:val="24"/>
           <w:szCs w:val="32"/>
         </w:rPr>
-      </w:pPr>
-    </w:p>
-    <w:p>
-      <w:pPr>
-        <w:rPr>
-          <w:sz w:val="24"/>
-          <w:szCs w:val="32"/>
-        </w:rPr>
-      </w:pPr>
-    </w:p>
-    <w:p>
-      <w:pPr>
-        <w:rPr>
-          <w:sz w:val="24"/>
-          <w:szCs w:val="32"/>
-        </w:rPr>
-      </w:pPr>
-    </w:p>
-    <w:p>
-      <w:pPr>
-        <w:rPr>
-          <w:sz w:val="24"/>
-          <w:szCs w:val="32"/>
-        </w:rPr>
-      </w:pPr>
-    </w:p>
-    <w:p>
-      <w:pPr>
-        <w:rPr>
-          <w:sz w:val="24"/>
-          <w:szCs w:val="32"/>
-        </w:rPr>
-      </w:pPr>
-    </w:p>
-    <w:p>
-      <w:pPr>
-        <w:rPr>
-          <w:sz w:val="24"/>
-          <w:szCs w:val="32"/>
-        </w:rPr>
-      </w:pPr>
-    </w:p>
-    <w:p>
-      <w:pPr>
-        <w:rPr>
-          <w:sz w:val="24"/>
-          <w:szCs w:val="32"/>
-        </w:rPr>
-      </w:pPr>
-    </w:p>
-    <w:p>
-      <w:pPr>
-        <w:rPr>
-          <w:sz w:val="24"/>
-          <w:szCs w:val="32"/>
-        </w:rPr>
-      </w:pPr>
-    </w:p>
-    <w:p>
-      <w:pPr>
-        <w:rPr>
-          <w:sz w:val="24"/>
-          <w:szCs w:val="32"/>
-        </w:rPr>
-      </w:pPr>
-    </w:p>
-    <w:p>
-      <w:pPr>
-        <w:rPr>
-          <w:b/>
-          <w:bCs/>
-          <w:sz w:val="28"/>
-          <w:szCs w:val="36"/>
-        </w:rPr>
-      </w:pPr>
-      <w:r>
-        <w:rPr>
-          <w:b/>
-          <w:bCs/>
-          <w:sz w:val="28"/>
-          <w:szCs w:val="36"/>
+        <w:t>Challenges</w:t>
+      </w:r>
+      <w:bookmarkEnd w:id="20"/>
+    </w:p>
+    <w:p>
+      <w:pPr>
+        <w:rPr>
+          <w:b/>
+          <w:bCs/>
+        </w:rPr>
+      </w:pPr>
+      <w:r>
+        <w:rPr>
+          <w:b/>
+          <w:bCs/>
+        </w:rPr>
+        <w:t>Challenge</w:t>
+      </w:r>
+      <w:r>
+        <w:rPr>
+          <w:b/>
+          <w:bCs/>
+        </w:rPr>
+        <w:t xml:space="preserve"> 1</w:t>
+      </w:r>
+      <w:r>
+        <w:rPr>
+          <w:b/>
+          <w:bCs/>
+        </w:rPr>
+        <w:t xml:space="preserve"> - Scope</w:t>
+      </w:r>
+    </w:p>
+    <w:p>
+      <w:pPr>
+        <w:rPr>
+          <w:bCs/>
+        </w:rPr>
+      </w:pPr>
+      <w:r>
+        <w:rPr>
+          <w:bCs/>
+        </w:rPr>
+        <w:t xml:space="preserve">The first major challenge we encountered was the sheer volume of data we began with. The original dataset contained more than 2 million user reviews and over 90,000 unique products—far beyond what our local machines could efficiently process for iterative development, model experimentation, and embedding generation. </w:t>
+      </w:r>
+    </w:p>
+    <w:p>
+      <w:pPr>
+        <w:rPr>
+          <w:bCs/>
+        </w:rPr>
+      </w:pPr>
+      <w:r>
+        <w:rPr>
+          <w:bCs/>
         </w:rPr>
         <w:lastRenderedPageBreak/>
-        <w:t xml:space="preserve">5. </w:t>
-      </w:r>
-      <w:r>
-        <w:rPr>
-          <w:b/>
-          <w:bCs/>
-          <w:sz w:val="28"/>
-          <w:szCs w:val="36"/>
-        </w:rPr>
-        <w:t>Challenges</w:t>
-      </w:r>
-      <w:r>
-        <w:rPr>
-          <w:b/>
-          <w:bCs/>
-          <w:sz w:val="28"/>
-          <w:szCs w:val="36"/>
-        </w:rPr>
-        <w:t xml:space="preserve">/Contributions </w:t>
-      </w:r>
-    </w:p>
-    <w:p>
-      <w:pPr>
-        <w:rPr>
-          <w:b/>
-          <w:bCs/>
-          <w:sz w:val="24"/>
-          <w:szCs w:val="32"/>
-        </w:rPr>
-      </w:pPr>
-      <w:r>
-        <w:rPr>
-          <w:b/>
-          <w:bCs/>
-          <w:sz w:val="24"/>
-          <w:szCs w:val="32"/>
-        </w:rPr>
-        <w:t xml:space="preserve">5.1 </w:t>
-      </w:r>
-      <w:r>
-        <w:rPr>
-          <w:b/>
-          <w:bCs/>
-          <w:sz w:val="24"/>
-          <w:szCs w:val="32"/>
-        </w:rPr>
-        <w:t>Challenges</w:t>
-      </w:r>
-    </w:p>
-    <w:p>
-      <w:pPr>
-        <w:rPr>
-          <w:b/>
-          <w:bCs/>
-        </w:rPr>
-      </w:pPr>
-      <w:r>
-        <w:rPr>
-          <w:b/>
-          <w:bCs/>
-        </w:rPr>
-        <w:t>Challenge</w:t>
-      </w:r>
-      <w:r>
-        <w:rPr>
-          <w:b/>
-          <w:bCs/>
-        </w:rPr>
-        <w:t xml:space="preserve"> 1</w:t>
-      </w:r>
-      <w:r>
-        <w:rPr>
-          <w:b/>
-          <w:bCs/>
-        </w:rPr>
-        <w:t xml:space="preserve"> - Scope</w:t>
-      </w:r>
-    </w:p>
-    <w:p>
-      <w:pPr>
-        <w:rPr>
-          <w:bCs/>
-        </w:rPr>
-      </w:pPr>
-      <w:r>
-        <w:rPr>
-          <w:bCs/>
-        </w:rPr>
-        <w:t xml:space="preserve">The first major challenge we encountered was the sheer volume of data we began with. The original dataset contained more than 2 million user reviews and over 90,000 unique products—far beyond what our local machines could efficiently process for iterative development, model experimentation, and embedding generation. </w:t>
-      </w:r>
-    </w:p>
-    <w:p>
-      <w:pPr>
-        <w:rPr>
-          <w:bCs/>
-        </w:rPr>
-      </w:pPr>
-      <w:r>
-        <w:rPr>
-          <w:bCs/>
-        </w:rPr>
         <w:t xml:space="preserve">Working with a dataset of this scale would have required significantly </w:t>
       </w:r>
       <w:proofErr w:type="gramStart"/>
@@ -2606,7 +4595,7 @@
                     </pic:cNvPicPr>
                   </pic:nvPicPr>
                   <pic:blipFill>
-                    <a:blip r:embed="rId10">
+                    <a:blip r:embed="rId13">
                       <a:extLst>
                         <a:ext uri="{28A0092B-C50C-407E-A947-70E740481C1C}">
                           <a14:useLocalDpi xmlns:a14="http://schemas.microsoft.com/office/drawing/2010/main" val="0"/>
@@ -2674,7 +4663,7 @@
                     </pic:cNvPicPr>
                   </pic:nvPicPr>
                   <pic:blipFill>
-                    <a:blip r:embed="rId11">
+                    <a:blip r:embed="rId14">
                       <a:extLst>
                         <a:ext uri="{28A0092B-C50C-407E-A947-70E740481C1C}">
                           <a14:useLocalDpi xmlns:a14="http://schemas.microsoft.com/office/drawing/2010/main" val="0"/>
@@ -2721,7 +4710,6 @@
         <w:rPr>
           <w:noProof/>
         </w:rPr>
-        <w:lastRenderedPageBreak/>
         <w:drawing>
           <wp:inline distT="0" distB="0" distL="0" distR="0" wp14:anchorId="40AD9AE2" wp14:editId="1AD12739">
             <wp:extent cx="5353050" cy="1788353"/>
@@ -2740,7 +4728,7 @@
                     </pic:cNvPicPr>
                   </pic:nvPicPr>
                   <pic:blipFill>
-                    <a:blip r:embed="rId12">
+                    <a:blip r:embed="rId15">
                       <a:extLst>
                         <a:ext uri="{28A0092B-C50C-407E-A947-70E740481C1C}">
                           <a14:useLocalDpi xmlns:a14="http://schemas.microsoft.com/office/drawing/2010/main" val="0"/>
@@ -2787,6 +4775,7 @@
           <w:b/>
           <w:bCs/>
         </w:rPr>
+        <w:lastRenderedPageBreak/>
         <w:t>Challenge 3</w:t>
       </w:r>
       <w:r>
@@ -2901,6 +4890,7 @@
         </w:rPr>
         <w:t xml:space="preserve">5.2 </w:t>
       </w:r>
+      <w:bookmarkStart w:id="21" w:name="_Hlk216250654"/>
       <w:r>
         <w:rPr>
           <w:b/>
@@ -2908,6 +4898,7 @@
         </w:rPr>
         <w:t>Reflection</w:t>
       </w:r>
+      <w:bookmarkEnd w:id="21"/>
     </w:p>
     <w:p>
       <w:r>
@@ -3002,6 +4993,7 @@
         </w:rPr>
         <w:t xml:space="preserve">5.3 </w:t>
       </w:r>
+      <w:bookmarkStart w:id="22" w:name="_Hlk216250688"/>
       <w:r>
         <w:rPr>
           <w:b/>
@@ -3009,6 +5001,7 @@
         </w:rPr>
         <w:t>Contributions</w:t>
       </w:r>
+      <w:bookmarkEnd w:id="22"/>
     </w:p>
     <w:p>
       <w:pPr>
@@ -3076,6 +5069,7 @@
         <w:spacing w:after="0"/>
       </w:pPr>
       <w:r>
+        <w:lastRenderedPageBreak/>
         <w:t>Loaded a 10,000-record subset from the 24M dataset to streamline model experimentation and accelerate development cycles.</w:t>
       </w:r>
     </w:p>
@@ -3424,11 +5418,6 @@
     <w:p>
       <w:pPr>
         <w:spacing w:after="0"/>
-      </w:pPr>
-    </w:p>
-    <w:p>
-      <w:pPr>
-        <w:spacing w:after="0"/>
         <w:rPr>
           <w:b/>
           <w:bCs/>
@@ -3469,16 +5458,83 @@
           <w:szCs w:val="36"/>
         </w:rPr>
       </w:pPr>
-      <w:r>
+    </w:p>
+    <w:p>
+      <w:pPr>
+        <w:spacing w:after="0"/>
         <w:rPr>
           <w:b/>
           <w:bCs/>
           <w:sz w:val="28"/>
           <w:szCs w:val="36"/>
         </w:rPr>
+      </w:pPr>
+    </w:p>
+    <w:p>
+      <w:pPr>
+        <w:spacing w:after="0"/>
+        <w:rPr>
+          <w:b/>
+          <w:bCs/>
+          <w:sz w:val="28"/>
+          <w:szCs w:val="36"/>
+        </w:rPr>
+      </w:pPr>
+    </w:p>
+    <w:p>
+      <w:pPr>
+        <w:spacing w:after="0"/>
+        <w:rPr>
+          <w:b/>
+          <w:bCs/>
+          <w:sz w:val="28"/>
+          <w:szCs w:val="36"/>
+        </w:rPr>
+      </w:pPr>
+    </w:p>
+    <w:p>
+      <w:pPr>
+        <w:spacing w:after="0"/>
+        <w:rPr>
+          <w:b/>
+          <w:bCs/>
+          <w:sz w:val="28"/>
+          <w:szCs w:val="36"/>
+        </w:rPr>
+      </w:pPr>
+    </w:p>
+    <w:p>
+      <w:pPr>
+        <w:spacing w:after="0"/>
+        <w:rPr>
+          <w:b/>
+          <w:bCs/>
+          <w:sz w:val="28"/>
+          <w:szCs w:val="36"/>
+        </w:rPr>
+      </w:pPr>
+    </w:p>
+    <w:p>
+      <w:pPr>
+        <w:spacing w:after="0"/>
+        <w:rPr>
+          <w:b/>
+          <w:bCs/>
+          <w:sz w:val="28"/>
+          <w:szCs w:val="36"/>
+        </w:rPr>
+      </w:pPr>
+      <w:r>
+        <w:rPr>
+          <w:b/>
+          <w:bCs/>
+          <w:sz w:val="28"/>
+          <w:szCs w:val="36"/>
+        </w:rPr>
         <w:lastRenderedPageBreak/>
         <w:t xml:space="preserve">6. </w:t>
       </w:r>
+      <w:bookmarkStart w:id="23" w:name="_Hlk216249752"/>
       <w:r>
         <w:rPr>
           <w:b/>
@@ -3497,6 +5553,7 @@
         </w:rPr>
         <w:t>s</w:t>
       </w:r>
+      <w:bookmarkEnd w:id="23"/>
     </w:p>
     <w:p>
       <w:pPr>
@@ -3545,7 +5602,7 @@
         <w:br/>
         <w:t xml:space="preserve">Retrieved from </w:t>
       </w:r>
-      <w:hyperlink r:id="rId13" w:tgtFrame="_new" w:history="1">
+      <w:hyperlink r:id="rId16" w:tgtFrame="_new" w:history="1">
         <w:r>
           <w:rPr>
             <w:rStyle w:val="Hyperlink"/>
@@ -3574,7 +5631,7 @@
         <w:br/>
         <w:t xml:space="preserve">Retrieved from </w:t>
       </w:r>
-      <w:hyperlink r:id="rId14" w:tgtFrame="_new" w:history="1">
+      <w:hyperlink r:id="rId17" w:tgtFrame="_new" w:history="1">
         <w:r>
           <w:rPr>
             <w:rStyle w:val="Hyperlink"/>
@@ -3601,7 +5658,7 @@
         <w:br/>
         <w:t xml:space="preserve">Retrieved from </w:t>
       </w:r>
-      <w:hyperlink r:id="rId15" w:tgtFrame="_new" w:history="1">
+      <w:hyperlink r:id="rId18" w:tgtFrame="_new" w:history="1">
         <w:r>
           <w:rPr>
             <w:rStyle w:val="Hyperlink"/>
@@ -3643,7 +5700,7 @@
       <w:r>
         <w:t xml:space="preserve"> </w:t>
       </w:r>
-      <w:hyperlink r:id="rId16" w:tgtFrame="_new" w:history="1">
+      <w:hyperlink r:id="rId19" w:tgtFrame="_new" w:history="1">
         <w:r>
           <w:rPr>
             <w:rStyle w:val="Hyperlink"/>
@@ -3688,7 +5745,7 @@
         <w:br/>
         <w:t xml:space="preserve">Retrieved from </w:t>
       </w:r>
-      <w:hyperlink r:id="rId17" w:tgtFrame="_new" w:history="1">
+      <w:hyperlink r:id="rId20" w:tgtFrame="_new" w:history="1">
         <w:r>
           <w:rPr>
             <w:rStyle w:val="Hyperlink"/>
@@ -3717,7 +5774,7 @@
         <w:br/>
         <w:t xml:space="preserve">Retrieved from </w:t>
       </w:r>
-      <w:hyperlink r:id="rId18" w:tgtFrame="_new" w:history="1">
+      <w:hyperlink r:id="rId21" w:tgtFrame="_new" w:history="1">
         <w:r>
           <w:rPr>
             <w:rStyle w:val="Hyperlink"/>
@@ -3757,7 +5814,7 @@
         <w:br/>
         <w:t xml:space="preserve">Retrieved from </w:t>
       </w:r>
-      <w:hyperlink r:id="rId19" w:tgtFrame="_new" w:history="1">
+      <w:hyperlink r:id="rId22" w:tgtFrame="_new" w:history="1">
         <w:r>
           <w:rPr>
             <w:rStyle w:val="Hyperlink"/>
@@ -3795,7 +5852,7 @@
         <w:br/>
         <w:t xml:space="preserve">Retrieved from </w:t>
       </w:r>
-      <w:hyperlink r:id="rId20" w:tgtFrame="_new" w:history="1">
+      <w:hyperlink r:id="rId23" w:tgtFrame="_new" w:history="1">
         <w:r>
           <w:rPr>
             <w:rStyle w:val="Hyperlink"/>
@@ -3933,27 +5990,19 @@
           <w:szCs w:val="36"/>
         </w:rPr>
       </w:pPr>
-    </w:p>
-    <w:p>
-      <w:pPr>
+      <w:bookmarkStart w:id="24" w:name="_Hlk216249828"/>
+      <w:r>
         <w:rPr>
           <w:b/>
           <w:bCs/>
           <w:sz w:val="28"/>
           <w:szCs w:val="36"/>
         </w:rPr>
-      </w:pPr>
-      <w:r>
-        <w:rPr>
-          <w:b/>
-          <w:bCs/>
-          <w:sz w:val="28"/>
-          <w:szCs w:val="36"/>
-        </w:rPr>
         <w:lastRenderedPageBreak/>
         <w:t>Appendix</w:t>
       </w:r>
     </w:p>
+    <w:bookmarkEnd w:id="24"/>
     <w:p>
       <w:pPr>
         <w:spacing w:after="0" w:line="240" w:lineRule="auto"/>
@@ -5204,6 +7253,7 @@
               <w:spacing w:after="0" w:line="240" w:lineRule="auto"/>
             </w:pPr>
             <w:r>
+              <w:lastRenderedPageBreak/>
               <w:t>"title"</w:t>
             </w:r>
           </w:p>
@@ -5254,7 +7304,6 @@
               <w:spacing w:after="0" w:line="240" w:lineRule="auto"/>
             </w:pPr>
             <w:r>
-              <w:lastRenderedPageBreak/>
               <w:t>"</w:t>
             </w:r>
             <w:proofErr w:type="spellStart"/>
@@ -5675,9 +7724,43 @@
           <w:p>
             <w:pPr>
               <w:spacing w:after="0" w:line="240" w:lineRule="auto"/>
+              <w:rPr>
+                <w:lang w:val="fr-FR"/>
+              </w:rPr>
             </w:pPr>
             <w:r>
-              <w:t>["Appliances", "Parts &amp; Accessories", "Dryer Parts &amp; Accessories", "Replacement Parts"]</w:t>
+              <w:rPr>
+                <w:lang w:val="fr-FR"/>
+              </w:rPr>
+              <w:t>["</w:t>
+            </w:r>
+            <w:proofErr w:type="spellStart"/>
+            <w:r>
+              <w:rPr>
+                <w:lang w:val="fr-FR"/>
+              </w:rPr>
+              <w:t>Appliances</w:t>
+            </w:r>
+            <w:proofErr w:type="spellEnd"/>
+            <w:r>
+              <w:rPr>
+                <w:lang w:val="fr-FR"/>
+              </w:rPr>
+              <w:t>", "Parts &amp; Accessories", "</w:t>
+            </w:r>
+            <w:proofErr w:type="spellStart"/>
+            <w:r>
+              <w:rPr>
+                <w:lang w:val="fr-FR"/>
+              </w:rPr>
+              <w:t>Dryer</w:t>
+            </w:r>
+            <w:proofErr w:type="spellEnd"/>
+            <w:r>
+              <w:rPr>
+                <w:lang w:val="fr-FR"/>
+              </w:rPr>
+              <w:t xml:space="preserve"> Parts &amp; Accessories", "Replacement Parts"]</w:t>
             </w:r>
           </w:p>
         </w:tc>
@@ -5869,6 +7952,7 @@
     </w:tbl>
     <w:p/>
     <w:sectPr>
+      <w:footerReference w:type="default" r:id="rId24"/>
       <w:pgSz w:w="12240" w:h="15840"/>
       <w:pgMar w:top="720" w:right="720" w:bottom="720" w:left="720" w:header="720" w:footer="720" w:gutter="0"/>
       <w:cols w:space="720"/>
@@ -5878,6 +7962,123 @@
 </w:document>
 </file>
 
+<file path=word/endnotes.xml><?xml version="1.0" encoding="utf-8"?>
+<w:endnotes xmlns:wpc="http://schemas.microsoft.com/office/word/2010/wordprocessingCanvas" xmlns:cx="http://schemas.microsoft.com/office/drawing/2014/chartex" xmlns:cx1="http://schemas.microsoft.com/office/drawing/2015/9/8/chartex" xmlns:cx2="http://schemas.microsoft.com/office/drawing/2015/10/21/chartex" xmlns:cx3="http://schemas.microsoft.com/office/drawing/2016/5/9/chartex" xmlns:cx4="http://schemas.microsoft.com/office/drawing/2016/5/10/chartex" xmlns:cx5="http://schemas.microsoft.com/office/drawing/2016/5/11/chartex" xmlns:cx6="http://schemas.microsoft.com/office/drawing/2016/5/12/chartex" xmlns:cx7="http://schemas.microsoft.com/office/drawing/2016/5/13/chartex" xmlns:cx8="http://schemas.microsoft.com/office/drawing/2016/5/14/chartex" xmlns:mc="http://schemas.openxmlformats.org/markup-compatibility/2006" xmlns:aink="http://schemas.microsoft.com/office/drawing/2016/ink" xmlns:am3d="http://schemas.microsoft.com/office/drawing/2017/model3d" xmlns:o="urn:schemas-microsoft-com:office:office" xmlns:oel="http://schemas.microsoft.com/office/2019/extlst" xmlns:r="http://schemas.openxmlformats.org/officeDocument/2006/relationships" xmlns:m="http://schemas.openxmlformats.org/officeDocument/2006/math" xmlns:v="urn:schemas-microsoft-com:vml" xmlns:wp14="http://schemas.microsoft.com/office/word/2010/wordprocessingDrawing" xmlns:wp="http://schemas.openxmlformats.org/drawingml/2006/wordprocessingDrawing" xmlns:w10="urn:schemas-microsoft-com:office:word" xmlns:w="http://schemas.openxmlformats.org/wordprocessingml/2006/main" xmlns:w14="http://schemas.microsoft.com/office/word/2010/wordml" xmlns:w15="http://schemas.microsoft.com/office/word/2012/wordml" xmlns:w16cex="http://schemas.microsoft.com/office/word/2018/wordml/cex" xmlns:w16cid="http://schemas.microsoft.com/office/word/2016/wordml/cid" xmlns:w16="http://schemas.microsoft.com/office/word/2018/wordml" xmlns:w16du="http://schemas.microsoft.com/office/word/2023/wordml/word16du" xmlns:w16sdtdh="http://schemas.microsoft.com/office/word/2020/wordml/sdtdatahash" xmlns:w16sdtfl="http://schemas.microsoft.com/office/word/2024/wordml/sdtformatlock" xmlns:w16se="http://schemas.microsoft.com/office/word/2015/wordml/symex" xmlns:wpg="http://schemas.microsoft.com/office/word/2010/wordprocessingGroup" xmlns:wpi="http://schemas.microsoft.com/office/word/2010/wordprocessingInk" xmlns:wne="http://schemas.microsoft.com/office/word/2006/wordml" xmlns:wps="http://schemas.microsoft.com/office/word/2010/wordprocessingShape" mc:Ignorable="w14 w15 w16se w16cid w16 w16cex w16sdtdh w16sdtfl w16du wp14">
+  <w:endnote w:type="separator" w:id="-1">
+    <w:p>
+      <w:pPr>
+        <w:spacing w:after="0" w:line="240" w:lineRule="auto"/>
+      </w:pPr>
+      <w:r>
+        <w:separator/>
+      </w:r>
+    </w:p>
+  </w:endnote>
+  <w:endnote w:type="continuationSeparator" w:id="0">
+    <w:p>
+      <w:pPr>
+        <w:spacing w:after="0" w:line="240" w:lineRule="auto"/>
+      </w:pPr>
+      <w:r>
+        <w:continuationSeparator/>
+      </w:r>
+    </w:p>
+  </w:endnote>
+</w:endnotes>
+</file>
+
+<file path=word/footer1.xml><?xml version="1.0" encoding="utf-8"?>
+<w:ftr xmlns:wpc="http://schemas.microsoft.com/office/word/2010/wordprocessingCanvas" xmlns:cx="http://schemas.microsoft.com/office/drawing/2014/chartex" xmlns:cx1="http://schemas.microsoft.com/office/drawing/2015/9/8/chartex" xmlns:cx2="http://schemas.microsoft.com/office/drawing/2015/10/21/chartex" xmlns:cx3="http://schemas.microsoft.com/office/drawing/2016/5/9/chartex" xmlns:cx4="http://schemas.microsoft.com/office/drawing/2016/5/10/chartex" xmlns:cx5="http://schemas.microsoft.com/office/drawing/2016/5/11/chartex" xmlns:cx6="http://schemas.microsoft.com/office/drawing/2016/5/12/chartex" xmlns:cx7="http://schemas.microsoft.com/office/drawing/2016/5/13/chartex" xmlns:cx8="http://schemas.microsoft.com/office/drawing/2016/5/14/chartex" xmlns:mc="http://schemas.openxmlformats.org/markup-compatibility/2006" xmlns:aink="http://schemas.microsoft.com/office/drawing/2016/ink" xmlns:am3d="http://schemas.microsoft.com/office/drawing/2017/model3d" xmlns:o="urn:schemas-microsoft-com:office:office" xmlns:oel="http://schemas.microsoft.com/office/2019/extlst" xmlns:r="http://schemas.openxmlformats.org/officeDocument/2006/relationships" xmlns:m="http://schemas.openxmlformats.org/officeDocument/2006/math" xmlns:v="urn:schemas-microsoft-com:vml" xmlns:wp14="http://schemas.microsoft.com/office/word/2010/wordprocessingDrawing" xmlns:wp="http://schemas.openxmlformats.org/drawingml/2006/wordprocessingDrawing" xmlns:w10="urn:schemas-microsoft-com:office:word" xmlns:w="http://schemas.openxmlformats.org/wordprocessingml/2006/main" xmlns:w14="http://schemas.microsoft.com/office/word/2010/wordml" xmlns:w15="http://schemas.microsoft.com/office/word/2012/wordml" xmlns:w16cex="http://schemas.microsoft.com/office/word/2018/wordml/cex" xmlns:w16cid="http://schemas.microsoft.com/office/word/2016/wordml/cid" xmlns:w16="http://schemas.microsoft.com/office/word/2018/wordml" xmlns:w16du="http://schemas.microsoft.com/office/word/2023/wordml/word16du" xmlns:w16sdtdh="http://schemas.microsoft.com/office/word/2020/wordml/sdtdatahash" xmlns:w16sdtfl="http://schemas.microsoft.com/office/word/2024/wordml/sdtformatlock" xmlns:w16se="http://schemas.microsoft.com/office/word/2015/wordml/symex" xmlns:wpg="http://schemas.microsoft.com/office/word/2010/wordprocessingGroup" xmlns:wpi="http://schemas.microsoft.com/office/word/2010/wordprocessingInk" xmlns:wne="http://schemas.microsoft.com/office/word/2006/wordml" xmlns:wps="http://schemas.microsoft.com/office/word/2010/wordprocessingShape" mc:Ignorable="w14 w15 w16se w16cid w16 w16cex w16sdtdh w16sdtfl w16du wp14">
+  <w:sdt>
+    <w:sdtPr>
+      <w:id w:val="1840113117"/>
+      <w:docPartObj>
+        <w:docPartGallery w:val="Page Numbers (Bottom of Page)"/>
+        <w:docPartUnique/>
+      </w:docPartObj>
+    </w:sdtPr>
+    <w:sdtEndPr>
+      <w:rPr>
+        <w:color w:val="7F7F7F" w:themeColor="background1" w:themeShade="7F"/>
+        <w:spacing w:val="60"/>
+      </w:rPr>
+    </w:sdtEndPr>
+    <w:sdtContent>
+      <w:p>
+        <w:pPr>
+          <w:pStyle w:val="Footer"/>
+          <w:pBdr>
+            <w:top w:val="single" w:sz="4" w:space="1" w:color="D9D9D9" w:themeColor="background1" w:themeShade="D9"/>
+          </w:pBdr>
+          <w:jc w:val="right"/>
+        </w:pPr>
+        <w:r>
+          <w:fldChar w:fldCharType="begin"/>
+        </w:r>
+        <w:r>
+          <w:instrText xml:space="preserve"> PAGE   \* MERGEFORMAT </w:instrText>
+        </w:r>
+        <w:r>
+          <w:fldChar w:fldCharType="separate"/>
+        </w:r>
+        <w:r>
+          <w:rPr>
+            <w:noProof/>
+          </w:rPr>
+          <w:t>2</w:t>
+        </w:r>
+        <w:r>
+          <w:rPr>
+            <w:noProof/>
+          </w:rPr>
+          <w:fldChar w:fldCharType="end"/>
+        </w:r>
+        <w:r>
+          <w:t xml:space="preserve"> | </w:t>
+        </w:r>
+        <w:r>
+          <w:rPr>
+            <w:color w:val="7F7F7F" w:themeColor="background1" w:themeShade="7F"/>
+            <w:spacing w:val="60"/>
+          </w:rPr>
+          <w:t>Page</w:t>
+        </w:r>
+      </w:p>
+    </w:sdtContent>
+  </w:sdt>
+  <w:p>
+    <w:pPr>
+      <w:pStyle w:val="Footer"/>
+    </w:pPr>
+  </w:p>
+</w:ftr>
+</file>
+
+<file path=word/footnotes.xml><?xml version="1.0" encoding="utf-8"?>
+<w:footnotes xmlns:wpc="http://schemas.microsoft.com/office/word/2010/wordprocessingCanvas" xmlns:cx="http://schemas.microsoft.com/office/drawing/2014/chartex" xmlns:cx1="http://schemas.microsoft.com/office/drawing/2015/9/8/chartex" xmlns:cx2="http://schemas.microsoft.com/office/drawing/2015/10/21/chartex" xmlns:cx3="http://schemas.microsoft.com/office/drawing/2016/5/9/chartex" xmlns:cx4="http://schemas.microsoft.com/office/drawing/2016/5/10/chartex" xmlns:cx5="http://schemas.microsoft.com/office/drawing/2016/5/11/chartex" xmlns:cx6="http://schemas.microsoft.com/office/drawing/2016/5/12/chartex" xmlns:cx7="http://schemas.microsoft.com/office/drawing/2016/5/13/chartex" xmlns:cx8="http://schemas.microsoft.com/office/drawing/2016/5/14/chartex" xmlns:mc="http://schemas.openxmlformats.org/markup-compatibility/2006" xmlns:aink="http://schemas.microsoft.com/office/drawing/2016/ink" xmlns:am3d="http://schemas.microsoft.com/office/drawing/2017/model3d" xmlns:o="urn:schemas-microsoft-com:office:office" xmlns:oel="http://schemas.microsoft.com/office/2019/extlst" xmlns:r="http://schemas.openxmlformats.org/officeDocument/2006/relationships" xmlns:m="http://schemas.openxmlformats.org/officeDocument/2006/math" xmlns:v="urn:schemas-microsoft-com:vml" xmlns:wp14="http://schemas.microsoft.com/office/word/2010/wordprocessingDrawing" xmlns:wp="http://schemas.openxmlformats.org/drawingml/2006/wordprocessingDrawing" xmlns:w10="urn:schemas-microsoft-com:office:word" xmlns:w="http://schemas.openxmlformats.org/wordprocessingml/2006/main" xmlns:w14="http://schemas.microsoft.com/office/word/2010/wordml" xmlns:w15="http://schemas.microsoft.com/office/word/2012/wordml" xmlns:w16cex="http://schemas.microsoft.com/office/word/2018/wordml/cex" xmlns:w16cid="http://schemas.microsoft.com/office/word/2016/wordml/cid" xmlns:w16="http://schemas.microsoft.com/office/word/2018/wordml" xmlns:w16du="http://schemas.microsoft.com/office/word/2023/wordml/word16du" xmlns:w16sdtdh="http://schemas.microsoft.com/office/word/2020/wordml/sdtdatahash" xmlns:w16sdtfl="http://schemas.microsoft.com/office/word/2024/wordml/sdtformatlock" xmlns:w16se="http://schemas.microsoft.com/office/word/2015/wordml/symex" xmlns:wpg="http://schemas.microsoft.com/office/word/2010/wordprocessingGroup" xmlns:wpi="http://schemas.microsoft.com/office/word/2010/wordprocessingInk" xmlns:wne="http://schemas.microsoft.com/office/word/2006/wordml" xmlns:wps="http://schemas.microsoft.com/office/word/2010/wordprocessingShape" mc:Ignorable="w14 w15 w16se w16cid w16 w16cex w16sdtdh w16sdtfl w16du wp14">
+  <w:footnote w:type="separator" w:id="-1">
+    <w:p>
+      <w:pPr>
+        <w:spacing w:after="0" w:line="240" w:lineRule="auto"/>
+      </w:pPr>
+      <w:r>
+        <w:separator/>
+      </w:r>
+    </w:p>
+  </w:footnote>
+  <w:footnote w:type="continuationSeparator" w:id="0">
+    <w:p>
+      <w:pPr>
+        <w:spacing w:after="0" w:line="240" w:lineRule="auto"/>
+      </w:pPr>
+      <w:r>
+        <w:continuationSeparator/>
+      </w:r>
+    </w:p>
+  </w:footnote>
+</w:footnotes>
+</file>
+
 <file path=word/numbering.xml><?xml version="1.0" encoding="utf-8"?>
 <w:numbering xmlns:wpc="http://schemas.microsoft.com/office/word/2010/wordprocessingCanvas" xmlns:cx="http://schemas.microsoft.com/office/drawing/2014/chartex" xmlns:cx1="http://schemas.microsoft.com/office/drawing/2015/9/8/chartex" xmlns:cx2="http://schemas.microsoft.com/office/drawing/2015/10/21/chartex" xmlns:cx3="http://schemas.microsoft.com/office/drawing/2016/5/9/chartex" xmlns:cx4="http://schemas.microsoft.com/office/drawing/2016/5/10/chartex" xmlns:cx5="http://schemas.microsoft.com/office/drawing/2016/5/11/chartex" xmlns:cx6="http://schemas.microsoft.com/office/drawing/2016/5/12/chartex" xmlns:cx7="http://schemas.microsoft.com/office/drawing/2016/5/13/chartex" xmlns:cx8="http://schemas.microsoft.com/office/drawing/2016/5/14/chartex" xmlns:mc="http://schemas.openxmlformats.org/markup-compatibility/2006" xmlns:aink="http://schemas.microsoft.com/office/drawing/2016/ink" xmlns:am3d="http://schemas.microsoft.com/office/drawing/2017/model3d" xmlns:o="urn:schemas-microsoft-com:office:office" xmlns:oel="http://schemas.microsoft.com/office/2019/extlst" xmlns:r="http://schemas.openxmlformats.org/officeDocument/2006/relationships" xmlns:m="http://schemas.openxmlformats.org/officeDocument/2006/math" xmlns:v="urn:schemas-microsoft-com:vml" xmlns:wp14="http://schemas.microsoft.com/office/word/2010/wordprocessingDrawing" xmlns:wp="http://schemas.openxmlformats.org/drawingml/2006/wordprocessingDrawing" xmlns:w10="urn:schemas-microsoft-com:office:word" xmlns:w="http://schemas.openxmlformats.org/wordprocessingml/2006/main" xmlns:w14="http://schemas.microsoft.com/office/word/2010/wordml" xmlns:w15="http://schemas.microsoft.com/office/word/2012/wordml" xmlns:w16cex="http://schemas.microsoft.com/office/word/2018/wordml/cex" xmlns:w16cid="http://schemas.microsoft.com/office/word/2016/wordml/cid" xmlns:w16="http://schemas.microsoft.com/office/word/2018/wordml" xmlns:w16du="http://schemas.microsoft.com/office/word/2023/wordml/word16du" xmlns:w16sdtdh="http://schemas.microsoft.com/office/word/2020/wordml/sdtdatahash" xmlns:w16sdtfl="http://schemas.microsoft.com/office/word/2024/wordml/sdtformatlock" xmlns:w16se="http://schemas.microsoft.com/office/word/2015/wordml/symex" xmlns:wpg="http://schemas.microsoft.com/office/word/2010/wordprocessingGroup" xmlns:wpi="http://schemas.microsoft.com/office/word/2010/wordprocessingInk" xmlns:wne="http://schemas.microsoft.com/office/word/2006/wordml" xmlns:wps="http://schemas.microsoft.com/office/word/2010/wordprocessingShape" mc:Ignorable="w14 w15 w16se w16cid w16 w16cex w16sdtdh w16sdtfl w16du wp14">
   <w:abstractNum w:abstractNumId="0" w15:restartNumberingAfterBreak="0">
@@ -5890,7 +8091,7 @@
       <w:lvlText w:val="%1."/>
       <w:lvlJc w:val="left"/>
       <w:pPr>
-        <w:ind w:left="360" w:hanging="360"/>
+        <w:ind w:left="3690" w:hanging="360"/>
       </w:pPr>
       <w:rPr>
         <w:rFonts w:hint="default"/>
@@ -5903,7 +8104,7 @@
       <w:lvlText w:val="%1.%2"/>
       <w:lvlJc w:val="left"/>
       <w:pPr>
-        <w:ind w:left="720" w:hanging="720"/>
+        <w:ind w:left="4050" w:hanging="720"/>
       </w:pPr>
       <w:rPr>
         <w:rFonts w:hint="default"/>
@@ -5916,7 +8117,7 @@
       <w:lvlText w:val="%1.%2.%3"/>
       <w:lvlJc w:val="left"/>
       <w:pPr>
-        <w:ind w:left="720" w:hanging="720"/>
+        <w:ind w:left="4050" w:hanging="720"/>
       </w:pPr>
       <w:rPr>
         <w:rFonts w:hint="default"/>
@@ -5929,7 +8130,7 @@
       <w:lvlText w:val="%1.%2.%3.%4"/>
       <w:lvlJc w:val="left"/>
       <w:pPr>
-        <w:ind w:left="1080" w:hanging="1080"/>
+        <w:ind w:left="4410" w:hanging="1080"/>
       </w:pPr>
       <w:rPr>
         <w:rFonts w:hint="default"/>
@@ -5942,7 +8143,7 @@
       <w:lvlText w:val="%1.%2.%3.%4.%5"/>
       <w:lvlJc w:val="left"/>
       <w:pPr>
-        <w:ind w:left="1440" w:hanging="1440"/>
+        <w:ind w:left="4770" w:hanging="1440"/>
       </w:pPr>
       <w:rPr>
         <w:rFonts w:hint="default"/>
@@ -5955,7 +8156,7 @@
       <w:lvlText w:val="%1.%2.%3.%4.%5.%6"/>
       <w:lvlJc w:val="left"/>
       <w:pPr>
-        <w:ind w:left="1440" w:hanging="1440"/>
+        <w:ind w:left="4770" w:hanging="1440"/>
       </w:pPr>
       <w:rPr>
         <w:rFonts w:hint="default"/>
@@ -5968,7 +8169,7 @@
       <w:lvlText w:val="%1.%2.%3.%4.%5.%6.%7"/>
       <w:lvlJc w:val="left"/>
       <w:pPr>
-        <w:ind w:left="1800" w:hanging="1800"/>
+        <w:ind w:left="5130" w:hanging="1800"/>
       </w:pPr>
       <w:rPr>
         <w:rFonts w:hint="default"/>
@@ -5981,7 +8182,7 @@
       <w:lvlText w:val="%1.%2.%3.%4.%5.%6.%7.%8"/>
       <w:lvlJc w:val="left"/>
       <w:pPr>
-        <w:ind w:left="1800" w:hanging="1800"/>
+        <w:ind w:left="5130" w:hanging="1800"/>
       </w:pPr>
       <w:rPr>
         <w:rFonts w:hint="default"/>
@@ -5994,7 +8195,7 @@
       <w:lvlText w:val="%1.%2.%3.%4.%5.%6.%7.%8.%9"/>
       <w:lvlJc w:val="left"/>
       <w:pPr>
-        <w:ind w:left="2160" w:hanging="2160"/>
+        <w:ind w:left="5490" w:hanging="2160"/>
       </w:pPr>
       <w:rPr>
         <w:rFonts w:hint="default"/>
@@ -6526,6 +8727,95 @@
     </w:lvl>
   </w:abstractNum>
   <w:abstractNum w:abstractNumId="5" w15:restartNumberingAfterBreak="0">
+    <w:nsid w:val="130F67C9"/>
+    <w:multiLevelType w:val="hybridMultilevel"/>
+    <w:tmpl w:val="11FEAABE"/>
+    <w:lvl w:ilvl="0" w:tplc="8990C5AC">
+      <w:start w:val="1"/>
+      <w:numFmt w:val="decimal"/>
+      <w:lvlText w:val="%1-"/>
+      <w:lvlJc w:val="left"/>
+      <w:pPr>
+        <w:ind w:left="720" w:hanging="360"/>
+      </w:pPr>
+      <w:rPr>
+        <w:rFonts w:hint="default"/>
+      </w:rPr>
+    </w:lvl>
+    <w:lvl w:ilvl="1" w:tplc="04090019">
+      <w:start w:val="1"/>
+      <w:numFmt w:val="lowerLetter"/>
+      <w:lvlText w:val="%2."/>
+      <w:lvlJc w:val="left"/>
+      <w:pPr>
+        <w:ind w:left="1440" w:hanging="360"/>
+      </w:pPr>
+    </w:lvl>
+    <w:lvl w:ilvl="2" w:tplc="0409001B" w:tentative="1">
+      <w:start w:val="1"/>
+      <w:numFmt w:val="lowerRoman"/>
+      <w:lvlText w:val="%3."/>
+      <w:lvlJc w:val="right"/>
+      <w:pPr>
+        <w:ind w:left="2160" w:hanging="180"/>
+      </w:pPr>
+    </w:lvl>
+    <w:lvl w:ilvl="3" w:tplc="0409000F" w:tentative="1">
+      <w:start w:val="1"/>
+      <w:numFmt w:val="decimal"/>
+      <w:lvlText w:val="%4."/>
+      <w:lvlJc w:val="left"/>
+      <w:pPr>
+        <w:ind w:left="2880" w:hanging="360"/>
+      </w:pPr>
+    </w:lvl>
+    <w:lvl w:ilvl="4" w:tplc="04090019" w:tentative="1">
+      <w:start w:val="1"/>
+      <w:numFmt w:val="lowerLetter"/>
+      <w:lvlText w:val="%5."/>
+      <w:lvlJc w:val="left"/>
+      <w:pPr>
+        <w:ind w:left="3600" w:hanging="360"/>
+      </w:pPr>
+    </w:lvl>
+    <w:lvl w:ilvl="5" w:tplc="0409001B" w:tentative="1">
+      <w:start w:val="1"/>
+      <w:numFmt w:val="lowerRoman"/>
+      <w:lvlText w:val="%6."/>
+      <w:lvlJc w:val="right"/>
+      <w:pPr>
+        <w:ind w:left="4320" w:hanging="180"/>
+      </w:pPr>
+    </w:lvl>
+    <w:lvl w:ilvl="6" w:tplc="0409000F" w:tentative="1">
+      <w:start w:val="1"/>
+      <w:numFmt w:val="decimal"/>
+      <w:lvlText w:val="%7."/>
+      <w:lvlJc w:val="left"/>
+      <w:pPr>
+        <w:ind w:left="5040" w:hanging="360"/>
+      </w:pPr>
+    </w:lvl>
+    <w:lvl w:ilvl="7" w:tplc="04090019" w:tentative="1">
+      <w:start w:val="1"/>
+      <w:numFmt w:val="lowerLetter"/>
+      <w:lvlText w:val="%8."/>
+      <w:lvlJc w:val="left"/>
+      <w:pPr>
+        <w:ind w:left="5760" w:hanging="360"/>
+      </w:pPr>
+    </w:lvl>
+    <w:lvl w:ilvl="8" w:tplc="0409001B" w:tentative="1">
+      <w:start w:val="1"/>
+      <w:numFmt w:val="lowerRoman"/>
+      <w:lvlText w:val="%9."/>
+      <w:lvlJc w:val="right"/>
+      <w:pPr>
+        <w:ind w:left="6480" w:hanging="180"/>
+      </w:pPr>
+    </w:lvl>
+  </w:abstractNum>
+  <w:abstractNum w:abstractNumId="6" w15:restartNumberingAfterBreak="0">
     <w:nsid w:val="20650A9B"/>
     <w:multiLevelType w:val="multilevel"/>
     <w:tmpl w:val="3C90DDCA"/>
@@ -6674,7 +8964,7 @@
       </w:rPr>
     </w:lvl>
   </w:abstractNum>
-  <w:abstractNum w:abstractNumId="6" w15:restartNumberingAfterBreak="0">
+  <w:abstractNum w:abstractNumId="7" w15:restartNumberingAfterBreak="0">
     <w:nsid w:val="2CA97978"/>
     <w:multiLevelType w:val="multilevel"/>
     <w:tmpl w:val="88EA066C"/>
@@ -6787,7 +9077,96 @@
       </w:rPr>
     </w:lvl>
   </w:abstractNum>
-  <w:abstractNum w:abstractNumId="7" w15:restartNumberingAfterBreak="0">
+  <w:abstractNum w:abstractNumId="8" w15:restartNumberingAfterBreak="0">
+    <w:nsid w:val="2F685405"/>
+    <w:multiLevelType w:val="hybridMultilevel"/>
+    <w:tmpl w:val="6238649C"/>
+    <w:lvl w:ilvl="0" w:tplc="90381906">
+      <w:start w:val="1"/>
+      <w:numFmt w:val="decimal"/>
+      <w:lvlText w:val="%1."/>
+      <w:lvlJc w:val="left"/>
+      <w:pPr>
+        <w:ind w:left="1080" w:hanging="360"/>
+      </w:pPr>
+      <w:rPr>
+        <w:rFonts w:hint="default"/>
+      </w:rPr>
+    </w:lvl>
+    <w:lvl w:ilvl="1" w:tplc="04090019" w:tentative="1">
+      <w:start w:val="1"/>
+      <w:numFmt w:val="lowerLetter"/>
+      <w:lvlText w:val="%2."/>
+      <w:lvlJc w:val="left"/>
+      <w:pPr>
+        <w:ind w:left="1800" w:hanging="360"/>
+      </w:pPr>
+    </w:lvl>
+    <w:lvl w:ilvl="2" w:tplc="0409001B" w:tentative="1">
+      <w:start w:val="1"/>
+      <w:numFmt w:val="lowerRoman"/>
+      <w:lvlText w:val="%3."/>
+      <w:lvlJc w:val="right"/>
+      <w:pPr>
+        <w:ind w:left="2520" w:hanging="180"/>
+      </w:pPr>
+    </w:lvl>
+    <w:lvl w:ilvl="3" w:tplc="0409000F" w:tentative="1">
+      <w:start w:val="1"/>
+      <w:numFmt w:val="decimal"/>
+      <w:lvlText w:val="%4."/>
+      <w:lvlJc w:val="left"/>
+      <w:pPr>
+        <w:ind w:left="3240" w:hanging="360"/>
+      </w:pPr>
+    </w:lvl>
+    <w:lvl w:ilvl="4" w:tplc="04090019" w:tentative="1">
+      <w:start w:val="1"/>
+      <w:numFmt w:val="lowerLetter"/>
+      <w:lvlText w:val="%5."/>
+      <w:lvlJc w:val="left"/>
+      <w:pPr>
+        <w:ind w:left="3960" w:hanging="360"/>
+      </w:pPr>
+    </w:lvl>
+    <w:lvl w:ilvl="5" w:tplc="0409001B" w:tentative="1">
+      <w:start w:val="1"/>
+      <w:numFmt w:val="lowerRoman"/>
+      <w:lvlText w:val="%6."/>
+      <w:lvlJc w:val="right"/>
+      <w:pPr>
+        <w:ind w:left="4680" w:hanging="180"/>
+      </w:pPr>
+    </w:lvl>
+    <w:lvl w:ilvl="6" w:tplc="0409000F" w:tentative="1">
+      <w:start w:val="1"/>
+      <w:numFmt w:val="decimal"/>
+      <w:lvlText w:val="%7."/>
+      <w:lvlJc w:val="left"/>
+      <w:pPr>
+        <w:ind w:left="5400" w:hanging="360"/>
+      </w:pPr>
+    </w:lvl>
+    <w:lvl w:ilvl="7" w:tplc="04090019" w:tentative="1">
+      <w:start w:val="1"/>
+      <w:numFmt w:val="lowerLetter"/>
+      <w:lvlText w:val="%8."/>
+      <w:lvlJc w:val="left"/>
+      <w:pPr>
+        <w:ind w:left="6120" w:hanging="360"/>
+      </w:pPr>
+    </w:lvl>
+    <w:lvl w:ilvl="8" w:tplc="0409001B" w:tentative="1">
+      <w:start w:val="1"/>
+      <w:numFmt w:val="lowerRoman"/>
+      <w:lvlText w:val="%9."/>
+      <w:lvlJc w:val="right"/>
+      <w:pPr>
+        <w:ind w:left="6840" w:hanging="180"/>
+      </w:pPr>
+    </w:lvl>
+  </w:abstractNum>
+  <w:abstractNum w:abstractNumId="9" w15:restartNumberingAfterBreak="0">
     <w:nsid w:val="426608B4"/>
     <w:multiLevelType w:val="multilevel"/>
     <w:tmpl w:val="2EA28D12"/>
@@ -6900,7 +9279,7 @@
       </w:rPr>
     </w:lvl>
   </w:abstractNum>
-  <w:abstractNum w:abstractNumId="8" w15:restartNumberingAfterBreak="0">
+  <w:abstractNum w:abstractNumId="10" w15:restartNumberingAfterBreak="0">
     <w:nsid w:val="56302C7C"/>
     <w:multiLevelType w:val="multilevel"/>
     <w:tmpl w:val="9EB2B734"/>
@@ -7049,7 +9428,7 @@
       </w:rPr>
     </w:lvl>
   </w:abstractNum>
-  <w:abstractNum w:abstractNumId="9" w15:restartNumberingAfterBreak="0">
+  <w:abstractNum w:abstractNumId="11" w15:restartNumberingAfterBreak="0">
     <w:nsid w:val="64391FD3"/>
     <w:multiLevelType w:val="multilevel"/>
     <w:tmpl w:val="51FA56FC"/>
@@ -7198,7 +9577,7 @@
       </w:rPr>
     </w:lvl>
   </w:abstractNum>
-  <w:abstractNum w:abstractNumId="10" w15:restartNumberingAfterBreak="0">
+  <w:abstractNum w:abstractNumId="12" w15:restartNumberingAfterBreak="0">
     <w:nsid w:val="6C927348"/>
     <w:multiLevelType w:val="multilevel"/>
     <w:tmpl w:val="2F18F09A"/>
@@ -7311,7 +9690,7 @@
       </w:pPr>
     </w:lvl>
   </w:abstractNum>
-  <w:abstractNum w:abstractNumId="11" w15:restartNumberingAfterBreak="0">
+  <w:abstractNum w:abstractNumId="13" w15:restartNumberingAfterBreak="0">
     <w:nsid w:val="700B1A1F"/>
     <w:multiLevelType w:val="multilevel"/>
     <w:tmpl w:val="B268D782"/>
@@ -7460,7 +9839,7 @@
       </w:rPr>
     </w:lvl>
   </w:abstractNum>
-  <w:abstractNum w:abstractNumId="12" w15:restartNumberingAfterBreak="0">
+  <w:abstractNum w:abstractNumId="14" w15:restartNumberingAfterBreak="0">
     <w:nsid w:val="74720210"/>
     <w:multiLevelType w:val="multilevel"/>
     <w:tmpl w:val="88EA066C"/>
@@ -7573,7 +9952,7 @@
       </w:rPr>
     </w:lvl>
   </w:abstractNum>
-  <w:abstractNum w:abstractNumId="13" w15:restartNumberingAfterBreak="0">
+  <w:abstractNum w:abstractNumId="15" w15:restartNumberingAfterBreak="0">
     <w:nsid w:val="77913FB8"/>
     <w:multiLevelType w:val="multilevel"/>
     <w:tmpl w:val="65E8E386"/>
@@ -7723,7 +10102,7 @@
     </w:lvl>
   </w:abstractNum>
   <w:num w:numId="1" w16cid:durableId="1867253526">
-    <w:abstractNumId w:val="10"/>
+    <w:abstractNumId w:val="12"/>
   </w:num>
   <w:num w:numId="2" w16cid:durableId="1883706540">
     <w:abstractNumId w:val="1"/>
@@ -7735,34 +10114,40 @@
     <w:abstractNumId w:val="4"/>
   </w:num>
   <w:num w:numId="5" w16cid:durableId="1624731404">
-    <w:abstractNumId w:val="12"/>
+    <w:abstractNumId w:val="14"/>
   </w:num>
   <w:num w:numId="6" w16cid:durableId="723408095">
-    <w:abstractNumId w:val="6"/>
+    <w:abstractNumId w:val="7"/>
   </w:num>
   <w:num w:numId="7" w16cid:durableId="1274628570">
-    <w:abstractNumId w:val="9"/>
+    <w:abstractNumId w:val="11"/>
   </w:num>
   <w:num w:numId="8" w16cid:durableId="311300403">
-    <w:abstractNumId w:val="11"/>
+    <w:abstractNumId w:val="13"/>
   </w:num>
   <w:num w:numId="9" w16cid:durableId="403914555">
     <w:abstractNumId w:val="2"/>
   </w:num>
   <w:num w:numId="10" w16cid:durableId="1761950127">
-    <w:abstractNumId w:val="8"/>
+    <w:abstractNumId w:val="10"/>
   </w:num>
   <w:num w:numId="11" w16cid:durableId="970936221">
     <w:abstractNumId w:val="3"/>
   </w:num>
   <w:num w:numId="12" w16cid:durableId="55201827">
-    <w:abstractNumId w:val="13"/>
+    <w:abstractNumId w:val="15"/>
   </w:num>
   <w:num w:numId="13" w16cid:durableId="427384291">
-    <w:abstractNumId w:val="5"/>
+    <w:abstractNumId w:val="6"/>
   </w:num>
   <w:num w:numId="14" w16cid:durableId="998342399">
-    <w:abstractNumId w:val="7"/>
+    <w:abstractNumId w:val="9"/>
+  </w:num>
+  <w:num w:numId="15" w16cid:durableId="1859611476">
+    <w:abstractNumId w:val="8"/>
+  </w:num>
+  <w:num w:numId="16" w16cid:durableId="1968777169">
+    <w:abstractNumId w:val="5"/>
   </w:num>
 </w:numbering>
 </file>
@@ -8370,7 +10755,6 @@
   <w:style w:type="character" w:default="1" w:styleId="DefaultParagraphFont">
     <w:name w:val="Default Paragraph Font"/>
     <w:uiPriority w:val="1"/>
-    <w:semiHidden/>
     <w:unhideWhenUsed/>
   </w:style>
   <w:style w:type="table" w:default="1" w:styleId="TableNormal">
@@ -8737,6 +11121,50 @@
       <w14:ligatures w14:val="none"/>
     </w:rPr>
   </w:style>
+  <w:style w:type="paragraph" w:styleId="Header">
+    <w:name w:val="header"/>
+    <w:basedOn w:val="Normal"/>
+    <w:link w:val="HeaderChar"/>
+    <w:uiPriority w:val="99"/>
+    <w:unhideWhenUsed/>
+    <w:rsid w:val="00D87F52"/>
+    <w:pPr>
+      <w:tabs>
+        <w:tab w:val="center" w:pos="4680"/>
+        <w:tab w:val="right" w:pos="9360"/>
+      </w:tabs>
+      <w:spacing w:after="0" w:line="240" w:lineRule="auto"/>
+    </w:pPr>
+  </w:style>
+  <w:style w:type="character" w:customStyle="1" w:styleId="HeaderChar">
+    <w:name w:val="Header Char"/>
+    <w:basedOn w:val="DefaultParagraphFont"/>
+    <w:link w:val="Header"/>
+    <w:uiPriority w:val="99"/>
+    <w:rsid w:val="00D87F52"/>
+  </w:style>
+  <w:style w:type="paragraph" w:styleId="Footer">
+    <w:name w:val="footer"/>
+    <w:basedOn w:val="Normal"/>
+    <w:link w:val="FooterChar"/>
+    <w:uiPriority w:val="99"/>
+    <w:unhideWhenUsed/>
+    <w:rsid w:val="00D87F52"/>
+    <w:pPr>
+      <w:tabs>
+        <w:tab w:val="center" w:pos="4680"/>
+        <w:tab w:val="right" w:pos="9360"/>
+      </w:tabs>
+      <w:spacing w:after="0" w:line="240" w:lineRule="auto"/>
+    </w:pPr>
+  </w:style>
+  <w:style w:type="character" w:customStyle="1" w:styleId="FooterChar">
+    <w:name w:val="Footer Char"/>
+    <w:basedOn w:val="DefaultParagraphFont"/>
+    <w:link w:val="Footer"/>
+    <w:uiPriority w:val="99"/>
+    <w:rsid w:val="00D87F52"/>
+  </w:style>
 </w:styles>
 </file>
 

</xml_diff>